<commit_message>
Sistema para Interactuar y Puertas
</commit_message>
<xml_diff>
--- a/Assets/TODO.docx
+++ b/Assets/TODO.docx
@@ -8,6 +8,7 @@
           <w:lang w:val="es-ES"/>
         </w:rPr>
       </w:pPr>
+      <w:proofErr w:type="gramStart"/>
       <w:r>
         <w:rPr>
           <w:lang w:val="es-ES"/>
@@ -20,6 +21,7 @@
         </w:rPr>
         <w:t xml:space="preserve"> programación</w:t>
       </w:r>
+      <w:proofErr w:type="gramEnd"/>
       <w:r>
         <w:rPr>
           <w:lang w:val="es-ES"/>
@@ -35,20 +37,542 @@
           <w:numId w:val="1"/>
         </w:numPr>
         <w:rPr>
-          <w:lang w:val="es-ES"/>
-        </w:rPr>
-      </w:pPr>
-      <w:r>
-        <w:rPr>
-          <w:lang w:val="es-ES"/>
-        </w:rPr>
-        <w:t>Mov Player</w:t>
-      </w:r>
-      <w:r>
-        <w:rPr>
-          <w:lang w:val="es-ES"/>
-        </w:rPr>
-        <w:t>: Ready</w:t>
+          <w:strike/>
+          <w:lang w:val="es-ES"/>
+        </w:rPr>
+      </w:pPr>
+      <w:proofErr w:type="spellStart"/>
+      <w:r>
+        <w:rPr>
+          <w:strike/>
+          <w:lang w:val="es-ES"/>
+        </w:rPr>
+        <w:t>Mov</w:t>
+      </w:r>
+      <w:proofErr w:type="spellEnd"/>
+      <w:r>
+        <w:rPr>
+          <w:strike/>
+          <w:lang w:val="es-ES"/>
+        </w:rPr>
+        <w:t xml:space="preserve"> Player</w:t>
+      </w:r>
+    </w:p>
+    <w:p>
+      <w:pPr>
+        <w:pStyle w:val="ListParagraph"/>
+        <w:numPr>
+          <w:ilvl w:val="0"/>
+          <w:numId w:val="1"/>
+        </w:numPr>
+        <w:rPr>
+          <w:strike/>
+          <w:lang w:val="es-ES"/>
+        </w:rPr>
+      </w:pPr>
+      <w:r>
+        <w:rPr>
+          <w:strike/>
+          <w:lang w:val="es-ES"/>
+        </w:rPr>
+        <w:t>Cámara</w:t>
+      </w:r>
+    </w:p>
+    <w:p>
+      <w:pPr>
+        <w:pStyle w:val="ListParagraph"/>
+        <w:numPr>
+          <w:ilvl w:val="0"/>
+          <w:numId w:val="1"/>
+        </w:numPr>
+        <w:rPr>
+          <w:lang w:val="es-ES"/>
+        </w:rPr>
+      </w:pPr>
+      <w:r>
+        <w:rPr>
+          <w:lang w:val="es-ES"/>
+        </w:rPr>
+        <w:t>Malos</w:t>
+      </w:r>
+    </w:p>
+    <w:p>
+      <w:pPr>
+        <w:pStyle w:val="ListParagraph"/>
+        <w:numPr>
+          <w:ilvl w:val="0"/>
+          <w:numId w:val="1"/>
+        </w:numPr>
+        <w:rPr>
+          <w:lang w:val="es-ES"/>
+        </w:rPr>
+      </w:pPr>
+      <w:r>
+        <w:rPr>
+          <w:lang w:val="es-ES"/>
+        </w:rPr>
+        <w:t>Almas perdidas</w:t>
+      </w:r>
+    </w:p>
+    <w:p>
+      <w:pPr>
+        <w:pStyle w:val="ListParagraph"/>
+        <w:numPr>
+          <w:ilvl w:val="0"/>
+          <w:numId w:val="1"/>
+        </w:numPr>
+        <w:rPr>
+          <w:lang w:val="es-ES"/>
+        </w:rPr>
+      </w:pPr>
+      <w:r>
+        <w:rPr>
+          <w:lang w:val="es-ES"/>
+        </w:rPr>
+        <w:t>Recuerdos</w:t>
+      </w:r>
+    </w:p>
+    <w:p>
+      <w:pPr>
+        <w:pStyle w:val="ListParagraph"/>
+        <w:numPr>
+          <w:ilvl w:val="0"/>
+          <w:numId w:val="1"/>
+        </w:numPr>
+        <w:rPr>
+          <w:strike/>
+          <w:lang w:val="es-ES"/>
+        </w:rPr>
+      </w:pPr>
+      <w:r>
+        <w:rPr>
+          <w:strike/>
+          <w:lang w:val="es-ES"/>
+        </w:rPr>
+        <w:t>Puertas</w:t>
+      </w:r>
+    </w:p>
+    <w:p>
+      <w:pPr>
+        <w:pStyle w:val="ListParagraph"/>
+        <w:numPr>
+          <w:ilvl w:val="0"/>
+          <w:numId w:val="1"/>
+        </w:numPr>
+      </w:pPr>
+      <w:proofErr w:type="spellStart"/>
+      <w:r>
+        <w:t>Trampas</w:t>
+      </w:r>
+      <w:proofErr w:type="spellEnd"/>
+    </w:p>
+    <w:p>
+      <w:pPr>
+        <w:pStyle w:val="ListParagraph"/>
+        <w:numPr>
+          <w:ilvl w:val="0"/>
+          <w:numId w:val="1"/>
+        </w:numPr>
+        <w:rPr>
+          <w:lang w:val="es-ES"/>
+        </w:rPr>
+      </w:pPr>
+      <w:r>
+        <w:rPr>
+          <w:lang w:val="es-ES"/>
+        </w:rPr>
+        <w:t>Guardar recuerdos entre niveles</w:t>
+      </w:r>
+    </w:p>
+    <w:p>
+      <w:pPr>
+        <w:pStyle w:val="ListParagraph"/>
+        <w:numPr>
+          <w:ilvl w:val="0"/>
+          <w:numId w:val="1"/>
+        </w:numPr>
+        <w:rPr>
+          <w:strike/>
+          <w:lang w:val="es-ES"/>
+        </w:rPr>
+      </w:pPr>
+      <w:r>
+        <w:rPr>
+          <w:strike/>
+          <w:lang w:val="es-ES"/>
+        </w:rPr>
+        <w:t xml:space="preserve">Sistema de </w:t>
+      </w:r>
+      <w:r>
+        <w:rPr>
+          <w:strike/>
+          <w:lang w:val="es-ES"/>
+        </w:rPr>
+        <w:t>energía</w:t>
+      </w:r>
+    </w:p>
+    <w:p>
+      <w:pPr>
+        <w:pStyle w:val="ListParagraph"/>
+        <w:numPr>
+          <w:ilvl w:val="0"/>
+          <w:numId w:val="1"/>
+        </w:numPr>
+        <w:rPr>
+          <w:lang w:val="es-ES"/>
+        </w:rPr>
+      </w:pPr>
+      <w:r>
+        <w:rPr>
+          <w:lang w:val="es-ES"/>
+        </w:rPr>
+        <w:t>S</w:t>
+      </w:r>
+      <w:r>
+        <w:rPr>
+          <w:lang w:val="es-ES"/>
+        </w:rPr>
+        <w:t>istema de aparecer en nivel y pasar al siguiente</w:t>
+      </w:r>
+    </w:p>
+    <w:p>
+      <w:pPr>
+        <w:pStyle w:val="ListParagraph"/>
+        <w:numPr>
+          <w:ilvl w:val="0"/>
+          <w:numId w:val="1"/>
+        </w:numPr>
+        <w:rPr>
+          <w:lang w:val="es-ES"/>
+        </w:rPr>
+      </w:pPr>
+      <w:r>
+        <w:rPr>
+          <w:lang w:val="es-ES"/>
+        </w:rPr>
+        <w:t>Sistema de música de fondo</w:t>
+      </w:r>
+    </w:p>
+    <w:p>
+      <w:pPr>
+        <w:pStyle w:val="ListParagraph"/>
+        <w:numPr>
+          <w:ilvl w:val="0"/>
+          <w:numId w:val="1"/>
+        </w:numPr>
+        <w:rPr>
+          <w:lang w:val="es-ES"/>
+        </w:rPr>
+      </w:pPr>
+      <w:r>
+        <w:rPr>
+          <w:lang w:val="es-ES"/>
+        </w:rPr>
+        <w:t>S</w:t>
+      </w:r>
+      <w:r>
+        <w:rPr>
+          <w:lang w:val="es-ES"/>
+        </w:rPr>
+        <w:t>istema final que muestra historia</w:t>
+      </w:r>
+    </w:p>
+    <w:p>
+      <w:pPr>
+        <w:pStyle w:val="ListParagraph"/>
+        <w:numPr>
+          <w:ilvl w:val="0"/>
+          <w:numId w:val="1"/>
+        </w:numPr>
+        <w:rPr>
+          <w:lang w:val="es-ES"/>
+        </w:rPr>
+      </w:pPr>
+      <w:proofErr w:type="spellStart"/>
+      <w:r>
+        <w:rPr>
+          <w:lang w:val="es-ES"/>
+        </w:rPr>
+        <w:t>Shaders</w:t>
+      </w:r>
+      <w:proofErr w:type="spellEnd"/>
+      <w:r>
+        <w:rPr>
+          <w:lang w:val="es-ES"/>
+        </w:rPr>
+        <w:t xml:space="preserve"> de luz y oscuridad</w:t>
+      </w:r>
+    </w:p>
+    <w:p>
+      <w:pPr>
+        <w:pStyle w:val="ListParagraph"/>
+        <w:numPr>
+          <w:ilvl w:val="0"/>
+          <w:numId w:val="1"/>
+        </w:numPr>
+        <w:rPr>
+          <w:lang w:val="es-ES"/>
+        </w:rPr>
+      </w:pPr>
+      <w:r>
+        <w:rPr>
+          <w:lang w:val="es-ES"/>
+        </w:rPr>
+        <w:t>Sistema de sonidos a personajes</w:t>
+      </w:r>
+    </w:p>
+    <w:p>
+      <w:pPr>
+        <w:pStyle w:val="ListParagraph"/>
+        <w:numPr>
+          <w:ilvl w:val="0"/>
+          <w:numId w:val="1"/>
+        </w:numPr>
+        <w:rPr>
+          <w:lang w:val="es-ES"/>
+        </w:rPr>
+      </w:pPr>
+      <w:r>
+        <w:rPr>
+          <w:lang w:val="es-ES"/>
+        </w:rPr>
+        <w:t>S</w:t>
+      </w:r>
+      <w:r>
+        <w:rPr>
+          <w:lang w:val="es-ES"/>
+        </w:rPr>
+        <w:t>istema de burbujas de emociones</w:t>
+      </w:r>
+    </w:p>
+    <w:p>
+      <w:pPr>
+        <w:pStyle w:val="ListParagraph"/>
+        <w:numPr>
+          <w:ilvl w:val="0"/>
+          <w:numId w:val="1"/>
+        </w:numPr>
+        <w:rPr>
+          <w:lang w:val="es-ES"/>
+        </w:rPr>
+      </w:pPr>
+      <w:r>
+        <w:rPr>
+          <w:lang w:val="es-ES"/>
+        </w:rPr>
+        <w:t>Botones</w:t>
+      </w:r>
+    </w:p>
+    <w:p>
+      <w:pPr>
+        <w:pStyle w:val="ListParagraph"/>
+        <w:numPr>
+          <w:ilvl w:val="0"/>
+          <w:numId w:val="1"/>
+        </w:numPr>
+        <w:rPr>
+          <w:lang w:val="es-ES"/>
+        </w:rPr>
+      </w:pPr>
+      <w:r>
+        <w:rPr>
+          <w:lang w:val="es-ES"/>
+        </w:rPr>
+        <w:t>Pantalla de carga</w:t>
+      </w:r>
+    </w:p>
+    <w:p>
+      <w:pPr>
+        <w:pStyle w:val="ListParagraph"/>
+        <w:numPr>
+          <w:ilvl w:val="0"/>
+          <w:numId w:val="1"/>
+        </w:numPr>
+        <w:rPr>
+          <w:lang w:val="es-ES"/>
+        </w:rPr>
+      </w:pPr>
+      <w:r>
+        <w:rPr>
+          <w:lang w:val="es-ES"/>
+        </w:rPr>
+        <w:t>Luces que se pueden prender</w:t>
+      </w:r>
+    </w:p>
+    <w:p>
+      <w:pPr>
+        <w:pStyle w:val="ListParagraph"/>
+        <w:numPr>
+          <w:ilvl w:val="0"/>
+          <w:numId w:val="1"/>
+        </w:numPr>
+        <w:rPr>
+          <w:strike/>
+        </w:rPr>
+      </w:pPr>
+      <w:proofErr w:type="spellStart"/>
+      <w:r>
+        <w:rPr>
+          <w:strike/>
+        </w:rPr>
+        <w:t>Objetos</w:t>
+      </w:r>
+      <w:proofErr w:type="spellEnd"/>
+      <w:r>
+        <w:rPr>
+          <w:strike/>
+        </w:rPr>
+        <w:t xml:space="preserve"> </w:t>
+      </w:r>
+      <w:proofErr w:type="spellStart"/>
+      <w:r>
+        <w:rPr>
+          <w:strike/>
+        </w:rPr>
+        <w:t>activables</w:t>
+      </w:r>
+      <w:proofErr w:type="spellEnd"/>
+    </w:p>
+    <w:p>
+      <w:pPr>
+        <w:pStyle w:val="ListParagraph"/>
+        <w:numPr>
+          <w:ilvl w:val="0"/>
+          <w:numId w:val="1"/>
+        </w:numPr>
+        <w:rPr>
+          <w:lang w:val="es-ES"/>
+        </w:rPr>
+      </w:pPr>
+      <w:r>
+        <w:rPr>
+          <w:lang w:val="es-ES"/>
+        </w:rPr>
+        <w:t>S</w:t>
+      </w:r>
+      <w:r>
+        <w:rPr>
+          <w:lang w:val="es-ES"/>
+        </w:rPr>
+        <w:t xml:space="preserve">istema para mover la </w:t>
+      </w:r>
+      <w:r>
+        <w:rPr>
+          <w:lang w:val="es-ES"/>
+        </w:rPr>
+        <w:t>cámara</w:t>
+      </w:r>
+      <w:r>
+        <w:rPr>
+          <w:lang w:val="es-ES"/>
+        </w:rPr>
+        <w:t xml:space="preserve"> para enfocar objetos/personajes</w:t>
+      </w:r>
+      <w:r>
+        <w:rPr>
+          <w:lang w:val="es-ES"/>
+        </w:rPr>
+        <w:t xml:space="preserve"> (opcional)</w:t>
+      </w:r>
+    </w:p>
+    <w:p>
+      <w:pPr>
+        <w:rPr>
+          <w:lang w:val="es-ES"/>
+        </w:rPr>
+      </w:pPr>
+    </w:p>
+    <w:p>
+      <w:pPr>
+        <w:rPr>
+          <w:lang w:val="es-ES"/>
+        </w:rPr>
+      </w:pPr>
+      <w:r>
+        <w:rPr>
+          <w:lang w:val="es-ES"/>
+        </w:rPr>
+        <w:t>TODO arte y animación:</w:t>
+      </w:r>
+    </w:p>
+    <w:p>
+      <w:pPr>
+        <w:pStyle w:val="ListParagraph"/>
+        <w:numPr>
+          <w:ilvl w:val="0"/>
+          <w:numId w:val="3"/>
+        </w:numPr>
+        <w:rPr>
+          <w:lang w:val="es-ES"/>
+        </w:rPr>
+      </w:pPr>
+      <w:r>
+        <w:rPr>
+          <w:strike/>
+          <w:lang w:val="es-ES"/>
+        </w:rPr>
+        <w:t>Movimiento de personaje: Arriba, Derecha, Izquierda, Abajo, Diagonales</w:t>
+      </w:r>
+      <w:r>
+        <w:rPr>
+          <w:lang w:val="es-ES"/>
+        </w:rPr>
+        <w:t>, Muerte</w:t>
+      </w:r>
+      <w:r>
+        <w:rPr>
+          <w:lang w:val="es-ES"/>
+        </w:rPr>
+        <w:t xml:space="preserve"> y </w:t>
+      </w:r>
+      <w:r>
+        <w:rPr>
+          <w:strike/>
+          <w:lang w:val="es-ES"/>
+        </w:rPr>
+        <w:t xml:space="preserve">Standing </w:t>
+      </w:r>
+      <w:r>
+        <w:rPr>
+          <w:lang w:val="es-ES"/>
+        </w:rPr>
+        <w:t>(Ver si se puede simplificar usando espejo)</w:t>
+      </w:r>
+    </w:p>
+    <w:p>
+      <w:pPr>
+        <w:pStyle w:val="ListParagraph"/>
+        <w:numPr>
+          <w:ilvl w:val="0"/>
+          <w:numId w:val="3"/>
+        </w:numPr>
+        <w:rPr>
+          <w:lang w:val="es-ES"/>
+        </w:rPr>
+      </w:pPr>
+      <w:r>
+        <w:rPr>
+          <w:lang w:val="es-ES"/>
+        </w:rPr>
+        <w:t>Almas perdidas: mismo que antes</w:t>
+      </w:r>
+    </w:p>
+    <w:p>
+      <w:pPr>
+        <w:pStyle w:val="ListParagraph"/>
+        <w:numPr>
+          <w:ilvl w:val="0"/>
+          <w:numId w:val="3"/>
+        </w:numPr>
+        <w:rPr>
+          <w:lang w:val="es-ES"/>
+        </w:rPr>
+      </w:pPr>
+      <w:r>
+        <w:rPr>
+          <w:lang w:val="es-ES"/>
+        </w:rPr>
+        <w:t>Malos: mismo que antes</w:t>
       </w:r>
       <w:bookmarkStart w:id="0" w:name="_GoBack"/>
       <w:bookmarkEnd w:id="0"/>
@@ -58,79 +582,25 @@
         <w:pStyle w:val="ListParagraph"/>
         <w:numPr>
           <w:ilvl w:val="0"/>
-          <w:numId w:val="1"/>
-        </w:numPr>
-        <w:rPr>
-          <w:lang w:val="es-ES"/>
-        </w:rPr>
-      </w:pPr>
-      <w:r>
-        <w:rPr>
-          <w:lang w:val="es-ES"/>
-        </w:rPr>
-        <w:t>Cámara</w:t>
-      </w:r>
-    </w:p>
-    <w:p>
-      <w:pPr>
-        <w:pStyle w:val="ListParagraph"/>
-        <w:numPr>
-          <w:ilvl w:val="0"/>
-          <w:numId w:val="1"/>
-        </w:numPr>
-        <w:rPr>
-          <w:lang w:val="es-ES"/>
-        </w:rPr>
-      </w:pPr>
-      <w:r>
-        <w:rPr>
-          <w:lang w:val="es-ES"/>
-        </w:rPr>
-        <w:t>Malos</w:t>
-      </w:r>
-    </w:p>
-    <w:p>
-      <w:pPr>
-        <w:pStyle w:val="ListParagraph"/>
-        <w:numPr>
-          <w:ilvl w:val="0"/>
-          <w:numId w:val="1"/>
-        </w:numPr>
-        <w:rPr>
-          <w:lang w:val="es-ES"/>
-        </w:rPr>
-      </w:pPr>
-      <w:r>
-        <w:rPr>
-          <w:lang w:val="es-ES"/>
-        </w:rPr>
-        <w:t>Almas perdidas</w:t>
-      </w:r>
-    </w:p>
-    <w:p>
-      <w:pPr>
-        <w:pStyle w:val="ListParagraph"/>
-        <w:numPr>
-          <w:ilvl w:val="0"/>
-          <w:numId w:val="1"/>
-        </w:numPr>
-        <w:rPr>
-          <w:lang w:val="es-ES"/>
-        </w:rPr>
-      </w:pPr>
-      <w:r>
-        <w:rPr>
-          <w:lang w:val="es-ES"/>
-        </w:rPr>
-        <w:t>Recuerdos</w:t>
-      </w:r>
-    </w:p>
-    <w:p>
-      <w:pPr>
-        <w:pStyle w:val="ListParagraph"/>
-        <w:numPr>
-          <w:ilvl w:val="0"/>
-          <w:numId w:val="1"/>
+          <w:numId w:val="3"/>
+        </w:numPr>
+        <w:rPr>
+          <w:lang w:val="es-ES"/>
+        </w:rPr>
+      </w:pPr>
+      <w:r>
+        <w:rPr>
+          <w:lang w:val="es-ES"/>
+        </w:rPr>
+        <w:t>Recuerdos: Standing y al ser agarrado</w:t>
+      </w:r>
+    </w:p>
+    <w:p>
+      <w:pPr>
+        <w:pStyle w:val="ListParagraph"/>
+        <w:numPr>
+          <w:ilvl w:val="0"/>
+          <w:numId w:val="3"/>
         </w:numPr>
         <w:rPr>
           <w:lang w:val="es-ES"/>
@@ -148,10 +618,16 @@
         <w:pStyle w:val="ListParagraph"/>
         <w:numPr>
           <w:ilvl w:val="0"/>
-          <w:numId w:val="1"/>
-        </w:numPr>
-      </w:pPr>
-      <w:r>
+          <w:numId w:val="3"/>
+        </w:numPr>
+        <w:rPr>
+          <w:lang w:val="es-ES"/>
+        </w:rPr>
+      </w:pPr>
+      <w:r>
+        <w:rPr>
+          <w:lang w:val="es-ES"/>
+        </w:rPr>
         <w:t>Trampas</w:t>
       </w:r>
     </w:p>
@@ -160,585 +636,183 @@
         <w:pStyle w:val="ListParagraph"/>
         <w:numPr>
           <w:ilvl w:val="0"/>
-          <w:numId w:val="1"/>
-        </w:numPr>
-        <w:rPr>
-          <w:lang w:val="es-ES"/>
-        </w:rPr>
-      </w:pPr>
-      <w:r>
-        <w:rPr>
-          <w:lang w:val="es-ES"/>
-        </w:rPr>
-        <w:t>Guardar recuerdos entre niveles</w:t>
-      </w:r>
-    </w:p>
-    <w:p>
-      <w:pPr>
-        <w:pStyle w:val="ListParagraph"/>
-        <w:numPr>
-          <w:ilvl w:val="0"/>
-          <w:numId w:val="1"/>
-        </w:numPr>
-        <w:rPr>
-          <w:lang w:val="es-ES"/>
-        </w:rPr>
-      </w:pPr>
-      <w:r>
-        <w:rPr>
-          <w:lang w:val="es-ES"/>
-        </w:rPr>
-        <w:t xml:space="preserve">Sistema de </w:t>
-      </w:r>
-      <w:r>
-        <w:rPr>
-          <w:lang w:val="es-ES"/>
-        </w:rPr>
-        <w:t>energía</w:t>
-      </w:r>
-    </w:p>
-    <w:p>
-      <w:pPr>
-        <w:pStyle w:val="ListParagraph"/>
-        <w:numPr>
-          <w:ilvl w:val="0"/>
-          <w:numId w:val="1"/>
-        </w:numPr>
-        <w:rPr>
-          <w:lang w:val="es-ES"/>
-        </w:rPr>
-      </w:pPr>
-      <w:r>
-        <w:rPr>
-          <w:lang w:val="es-ES"/>
-        </w:rPr>
-        <w:t>S</w:t>
-      </w:r>
-      <w:r>
-        <w:rPr>
-          <w:lang w:val="es-ES"/>
-        </w:rPr>
-        <w:t>istema de aparecer en nivel y pasar al siguiente</w:t>
-      </w:r>
-    </w:p>
-    <w:p>
-      <w:pPr>
-        <w:pStyle w:val="ListParagraph"/>
-        <w:numPr>
-          <w:ilvl w:val="0"/>
-          <w:numId w:val="1"/>
-        </w:numPr>
-        <w:rPr>
-          <w:lang w:val="es-ES"/>
-        </w:rPr>
-      </w:pPr>
-      <w:r>
-        <w:rPr>
-          <w:lang w:val="es-ES"/>
-        </w:rPr>
-        <w:t>Sistema de música de fondo</w:t>
-      </w:r>
-    </w:p>
-    <w:p>
-      <w:pPr>
-        <w:pStyle w:val="ListParagraph"/>
-        <w:numPr>
-          <w:ilvl w:val="0"/>
-          <w:numId w:val="1"/>
-        </w:numPr>
-        <w:rPr>
-          <w:lang w:val="es-ES"/>
-        </w:rPr>
-      </w:pPr>
-      <w:r>
-        <w:rPr>
-          <w:lang w:val="es-ES"/>
-        </w:rPr>
-        <w:t>S</w:t>
-      </w:r>
-      <w:r>
-        <w:rPr>
-          <w:lang w:val="es-ES"/>
-        </w:rPr>
-        <w:t>istema final que muestra historia</w:t>
-      </w:r>
-    </w:p>
-    <w:p>
-      <w:pPr>
-        <w:pStyle w:val="ListParagraph"/>
-        <w:numPr>
-          <w:ilvl w:val="0"/>
-          <w:numId w:val="1"/>
-        </w:numPr>
-        <w:rPr>
-          <w:lang w:val="es-ES"/>
-        </w:rPr>
-      </w:pPr>
-      <w:r>
-        <w:rPr>
-          <w:lang w:val="es-ES"/>
-        </w:rPr>
-        <w:t>Shaders de luz y oscuridad</w:t>
-      </w:r>
-    </w:p>
-    <w:p>
-      <w:pPr>
-        <w:pStyle w:val="ListParagraph"/>
-        <w:numPr>
-          <w:ilvl w:val="0"/>
-          <w:numId w:val="1"/>
-        </w:numPr>
-        <w:rPr>
-          <w:lang w:val="es-ES"/>
-        </w:rPr>
-      </w:pPr>
-      <w:r>
-        <w:rPr>
-          <w:lang w:val="es-ES"/>
-        </w:rPr>
-        <w:t>Sistema de sonidos a personajes</w:t>
-      </w:r>
-    </w:p>
-    <w:p>
-      <w:pPr>
-        <w:pStyle w:val="ListParagraph"/>
-        <w:numPr>
-          <w:ilvl w:val="0"/>
-          <w:numId w:val="1"/>
-        </w:numPr>
-        <w:rPr>
-          <w:lang w:val="es-ES"/>
-        </w:rPr>
-      </w:pPr>
-      <w:r>
-        <w:rPr>
-          <w:lang w:val="es-ES"/>
-        </w:rPr>
-        <w:t>S</w:t>
-      </w:r>
-      <w:r>
-        <w:rPr>
-          <w:lang w:val="es-ES"/>
-        </w:rPr>
-        <w:t>istema de burbujas de emociones</w:t>
-      </w:r>
-    </w:p>
-    <w:p>
-      <w:pPr>
-        <w:pStyle w:val="ListParagraph"/>
-        <w:numPr>
-          <w:ilvl w:val="0"/>
-          <w:numId w:val="1"/>
-        </w:numPr>
-        <w:rPr>
-          <w:lang w:val="es-ES"/>
-        </w:rPr>
-      </w:pPr>
-      <w:r>
-        <w:rPr>
-          <w:lang w:val="es-ES"/>
-        </w:rPr>
-        <w:t>Botones</w:t>
-      </w:r>
-    </w:p>
-    <w:p>
-      <w:pPr>
-        <w:pStyle w:val="ListParagraph"/>
-        <w:numPr>
-          <w:ilvl w:val="0"/>
-          <w:numId w:val="1"/>
-        </w:numPr>
-        <w:rPr>
-          <w:lang w:val="es-ES"/>
-        </w:rPr>
-      </w:pPr>
-      <w:r>
-        <w:rPr>
-          <w:lang w:val="es-ES"/>
-        </w:rPr>
-        <w:t>Pantalla de carga</w:t>
-      </w:r>
-    </w:p>
-    <w:p>
-      <w:pPr>
-        <w:pStyle w:val="ListParagraph"/>
-        <w:numPr>
-          <w:ilvl w:val="0"/>
-          <w:numId w:val="1"/>
-        </w:numPr>
-        <w:rPr>
-          <w:lang w:val="es-ES"/>
-        </w:rPr>
-      </w:pPr>
-      <w:r>
-        <w:rPr>
-          <w:lang w:val="es-ES"/>
-        </w:rPr>
-        <w:t>Luces que se pueden prender</w:t>
-      </w:r>
-    </w:p>
-    <w:p>
-      <w:pPr>
-        <w:pStyle w:val="ListParagraph"/>
-        <w:numPr>
-          <w:ilvl w:val="0"/>
-          <w:numId w:val="1"/>
-        </w:numPr>
-      </w:pPr>
-      <w:r>
+          <w:numId w:val="3"/>
+        </w:numPr>
+        <w:rPr>
+          <w:lang w:val="es-ES"/>
+        </w:rPr>
+      </w:pPr>
+      <w:r>
+        <w:rPr>
+          <w:lang w:val="es-ES"/>
+        </w:rPr>
+        <w:t>Fondo y arte de nivel</w:t>
+      </w:r>
+    </w:p>
+    <w:p>
+      <w:pPr>
+        <w:pStyle w:val="ListParagraph"/>
+        <w:numPr>
+          <w:ilvl w:val="0"/>
+          <w:numId w:val="3"/>
+        </w:numPr>
+        <w:rPr>
+          <w:lang w:val="es-ES"/>
+        </w:rPr>
+      </w:pPr>
+      <w:r>
+        <w:rPr>
+          <w:lang w:val="es-ES"/>
+        </w:rPr>
+        <w:t>Símbolos</w:t>
+      </w:r>
+      <w:r>
+        <w:rPr>
+          <w:lang w:val="es-ES"/>
+        </w:rPr>
+        <w:t xml:space="preserve"> de energía</w:t>
+      </w:r>
+    </w:p>
+    <w:p>
+      <w:pPr>
+        <w:pStyle w:val="ListParagraph"/>
+        <w:numPr>
+          <w:ilvl w:val="0"/>
+          <w:numId w:val="3"/>
+        </w:numPr>
+        <w:rPr>
+          <w:lang w:val="es-ES"/>
+        </w:rPr>
+      </w:pPr>
+      <w:r>
+        <w:rPr>
+          <w:lang w:val="es-ES"/>
+        </w:rPr>
+        <w:t>Imágenes de los caminos tomados</w:t>
+      </w:r>
+    </w:p>
+    <w:p>
+      <w:pPr>
+        <w:pStyle w:val="ListParagraph"/>
+        <w:numPr>
+          <w:ilvl w:val="0"/>
+          <w:numId w:val="3"/>
+        </w:numPr>
+        <w:rPr>
+          <w:lang w:val="es-ES"/>
+        </w:rPr>
+      </w:pPr>
+      <w:r>
+        <w:rPr>
+          <w:lang w:val="es-ES"/>
+        </w:rPr>
+        <w:t>Fondo del final</w:t>
+      </w:r>
+    </w:p>
+    <w:p>
+      <w:pPr>
+        <w:pStyle w:val="ListParagraph"/>
+        <w:numPr>
+          <w:ilvl w:val="0"/>
+          <w:numId w:val="3"/>
+        </w:numPr>
+        <w:rPr>
+          <w:lang w:val="es-ES"/>
+        </w:rPr>
+      </w:pPr>
+      <w:r>
+        <w:rPr>
+          <w:lang w:val="es-ES"/>
+        </w:rPr>
+        <w:t>Símbolos</w:t>
+      </w:r>
+      <w:r>
+        <w:rPr>
+          <w:lang w:val="es-ES"/>
+        </w:rPr>
+        <w:t xml:space="preserve"> de burbujas de dialogo</w:t>
+      </w:r>
+    </w:p>
+    <w:p>
+      <w:pPr>
+        <w:pStyle w:val="ListParagraph"/>
+        <w:numPr>
+          <w:ilvl w:val="0"/>
+          <w:numId w:val="3"/>
+        </w:numPr>
+        <w:rPr>
+          <w:lang w:val="es-ES"/>
+        </w:rPr>
+      </w:pPr>
+      <w:r>
+        <w:rPr>
+          <w:lang w:val="es-ES"/>
+        </w:rPr>
+        <w:t xml:space="preserve"> Botones</w:t>
+      </w:r>
+    </w:p>
+    <w:p>
+      <w:pPr>
+        <w:pStyle w:val="ListParagraph"/>
+        <w:numPr>
+          <w:ilvl w:val="0"/>
+          <w:numId w:val="3"/>
+        </w:numPr>
+        <w:rPr>
+          <w:lang w:val="es-ES"/>
+        </w:rPr>
+      </w:pPr>
+      <w:r>
+        <w:rPr>
+          <w:lang w:val="es-ES"/>
+        </w:rPr>
+        <w:t>Pantalla de cargas</w:t>
+      </w:r>
+    </w:p>
+    <w:p>
+      <w:pPr>
+        <w:pStyle w:val="ListParagraph"/>
+        <w:numPr>
+          <w:ilvl w:val="0"/>
+          <w:numId w:val="3"/>
+        </w:numPr>
+        <w:rPr>
+          <w:lang w:val="es-ES"/>
+        </w:rPr>
+      </w:pPr>
+      <w:r>
+        <w:rPr>
+          <w:lang w:val="es-ES"/>
+        </w:rPr>
         <w:t>Objetos activables</w:t>
       </w:r>
     </w:p>
     <w:p>
       <w:pPr>
-        <w:pStyle w:val="ListParagraph"/>
-        <w:numPr>
-          <w:ilvl w:val="0"/>
-          <w:numId w:val="1"/>
-        </w:numPr>
-        <w:rPr>
-          <w:lang w:val="es-ES"/>
-        </w:rPr>
-      </w:pPr>
-      <w:r>
-        <w:rPr>
-          <w:lang w:val="es-ES"/>
-        </w:rPr>
-        <w:t>S</w:t>
-      </w:r>
-      <w:r>
-        <w:rPr>
-          <w:lang w:val="es-ES"/>
-        </w:rPr>
-        <w:t xml:space="preserve">istema para mover la </w:t>
-      </w:r>
-      <w:r>
-        <w:rPr>
-          <w:lang w:val="es-ES"/>
-        </w:rPr>
-        <w:t>cámara</w:t>
-      </w:r>
-      <w:r>
-        <w:rPr>
-          <w:lang w:val="es-ES"/>
-        </w:rPr>
-        <w:t xml:space="preserve"> para enfocar objetos/personajes</w:t>
-      </w:r>
-    </w:p>
-    <w:p>
-      <w:pPr>
-        <w:rPr>
-          <w:lang w:val="es-ES"/>
-        </w:rPr>
-      </w:pPr>
-    </w:p>
-    <w:p>
-      <w:pPr>
-        <w:rPr>
-          <w:lang w:val="es-ES"/>
-        </w:rPr>
-      </w:pPr>
-      <w:r>
-        <w:rPr>
-          <w:lang w:val="es-ES"/>
-        </w:rPr>
-        <w:t>TODO arte y animación:</w:t>
-      </w:r>
-    </w:p>
-    <w:p>
-      <w:pPr>
-        <w:pStyle w:val="ListParagraph"/>
-        <w:numPr>
-          <w:ilvl w:val="0"/>
-          <w:numId w:val="3"/>
-        </w:numPr>
-        <w:rPr>
-          <w:lang w:val="es-ES"/>
-        </w:rPr>
-      </w:pPr>
-      <w:r>
-        <w:rPr>
-          <w:lang w:val="es-ES"/>
-        </w:rPr>
-        <w:t>Movimiento de personaje: Arriba, Derecha, Izquierda, Abajo, Diagonales</w:t>
-      </w:r>
-      <w:r>
-        <w:rPr>
-          <w:lang w:val="es-ES"/>
-        </w:rPr>
-        <w:t>, Muerte</w:t>
-      </w:r>
-      <w:r>
-        <w:rPr>
-          <w:lang w:val="es-ES"/>
-        </w:rPr>
-        <w:t xml:space="preserve"> y Standing (Ver si se puede simplificar usando espejo)</w:t>
-      </w:r>
-    </w:p>
-    <w:p>
-      <w:pPr>
-        <w:pStyle w:val="ListParagraph"/>
-        <w:numPr>
-          <w:ilvl w:val="0"/>
-          <w:numId w:val="3"/>
-        </w:numPr>
-        <w:rPr>
-          <w:lang w:val="es-ES"/>
-        </w:rPr>
-      </w:pPr>
-      <w:r>
-        <w:rPr>
-          <w:lang w:val="es-ES"/>
-        </w:rPr>
-        <w:t>Almas perdidas: mismo que antes</w:t>
-      </w:r>
-    </w:p>
-    <w:p>
-      <w:pPr>
-        <w:pStyle w:val="ListParagraph"/>
-        <w:numPr>
-          <w:ilvl w:val="0"/>
-          <w:numId w:val="3"/>
-        </w:numPr>
-        <w:rPr>
-          <w:lang w:val="es-ES"/>
-        </w:rPr>
-      </w:pPr>
-      <w:r>
-        <w:rPr>
-          <w:lang w:val="es-ES"/>
-        </w:rPr>
-        <w:t>Malos: mismo que antes</w:t>
-      </w:r>
-    </w:p>
-    <w:p>
-      <w:pPr>
-        <w:pStyle w:val="ListParagraph"/>
-        <w:numPr>
-          <w:ilvl w:val="0"/>
-          <w:numId w:val="3"/>
-        </w:numPr>
-        <w:rPr>
-          <w:lang w:val="es-ES"/>
-        </w:rPr>
-      </w:pPr>
-      <w:r>
-        <w:rPr>
-          <w:lang w:val="es-ES"/>
-        </w:rPr>
-        <w:t>Recuerdos: Standing y al ser agarrado</w:t>
-      </w:r>
-    </w:p>
-    <w:p>
-      <w:pPr>
-        <w:pStyle w:val="ListParagraph"/>
-        <w:numPr>
-          <w:ilvl w:val="0"/>
-          <w:numId w:val="3"/>
-        </w:numPr>
-        <w:rPr>
-          <w:lang w:val="es-ES"/>
-        </w:rPr>
-      </w:pPr>
-      <w:r>
-        <w:rPr>
-          <w:lang w:val="es-ES"/>
-        </w:rPr>
-        <w:t>Puertas</w:t>
-      </w:r>
-    </w:p>
-    <w:p>
-      <w:pPr>
-        <w:pStyle w:val="ListParagraph"/>
-        <w:numPr>
-          <w:ilvl w:val="0"/>
-          <w:numId w:val="3"/>
-        </w:numPr>
-        <w:rPr>
-          <w:lang w:val="es-ES"/>
-        </w:rPr>
-      </w:pPr>
-      <w:r>
-        <w:rPr>
-          <w:lang w:val="es-ES"/>
-        </w:rPr>
-        <w:t>Trampas</w:t>
-      </w:r>
-    </w:p>
-    <w:p>
-      <w:pPr>
-        <w:pStyle w:val="ListParagraph"/>
-        <w:numPr>
-          <w:ilvl w:val="0"/>
-          <w:numId w:val="3"/>
-        </w:numPr>
-        <w:rPr>
-          <w:lang w:val="es-ES"/>
-        </w:rPr>
-      </w:pPr>
-      <w:r>
-        <w:rPr>
-          <w:lang w:val="es-ES"/>
-        </w:rPr>
-        <w:t>Fondo y arte de nivel</w:t>
-      </w:r>
-    </w:p>
-    <w:p>
-      <w:pPr>
-        <w:pStyle w:val="ListParagraph"/>
-        <w:numPr>
-          <w:ilvl w:val="0"/>
-          <w:numId w:val="3"/>
-        </w:numPr>
-        <w:rPr>
-          <w:lang w:val="es-ES"/>
-        </w:rPr>
-      </w:pPr>
-      <w:r>
-        <w:rPr>
-          <w:lang w:val="es-ES"/>
-        </w:rPr>
-        <w:t>Símbolos</w:t>
-      </w:r>
-      <w:r>
-        <w:rPr>
-          <w:lang w:val="es-ES"/>
-        </w:rPr>
-        <w:t xml:space="preserve"> de energía</w:t>
-      </w:r>
-    </w:p>
-    <w:p>
-      <w:pPr>
-        <w:pStyle w:val="ListParagraph"/>
-        <w:numPr>
-          <w:ilvl w:val="0"/>
-          <w:numId w:val="3"/>
-        </w:numPr>
-        <w:rPr>
-          <w:lang w:val="es-ES"/>
-        </w:rPr>
-      </w:pPr>
-      <w:r>
-        <w:rPr>
-          <w:lang w:val="es-ES"/>
-        </w:rPr>
-        <w:t>Imágenes de los caminos tomados</w:t>
-      </w:r>
-    </w:p>
-    <w:p>
-      <w:pPr>
-        <w:pStyle w:val="ListParagraph"/>
-        <w:numPr>
-          <w:ilvl w:val="0"/>
-          <w:numId w:val="3"/>
-        </w:numPr>
-        <w:rPr>
-          <w:lang w:val="es-ES"/>
-        </w:rPr>
-      </w:pPr>
-      <w:r>
-        <w:rPr>
-          <w:lang w:val="es-ES"/>
-        </w:rPr>
-        <w:t>Fondo del final</w:t>
-      </w:r>
-    </w:p>
-    <w:p>
-      <w:pPr>
-        <w:pStyle w:val="ListParagraph"/>
-        <w:numPr>
-          <w:ilvl w:val="0"/>
-          <w:numId w:val="3"/>
-        </w:numPr>
-        <w:rPr>
-          <w:lang w:val="es-ES"/>
-        </w:rPr>
-      </w:pPr>
-      <w:r>
-        <w:rPr>
-          <w:lang w:val="es-ES"/>
-        </w:rPr>
-        <w:t>Símbolos</w:t>
-      </w:r>
-      <w:r>
-        <w:rPr>
-          <w:lang w:val="es-ES"/>
-        </w:rPr>
-        <w:t xml:space="preserve"> de burbujas de dialogo</w:t>
-      </w:r>
-    </w:p>
-    <w:p>
-      <w:pPr>
-        <w:pStyle w:val="ListParagraph"/>
-        <w:numPr>
-          <w:ilvl w:val="0"/>
-          <w:numId w:val="3"/>
-        </w:numPr>
-        <w:rPr>
-          <w:lang w:val="es-ES"/>
-        </w:rPr>
-      </w:pPr>
-      <w:r>
-        <w:rPr>
-          <w:lang w:val="es-ES"/>
-        </w:rPr>
-        <w:t xml:space="preserve"> Botones</w:t>
-      </w:r>
-    </w:p>
-    <w:p>
-      <w:pPr>
-        <w:pStyle w:val="ListParagraph"/>
-        <w:numPr>
-          <w:ilvl w:val="0"/>
-          <w:numId w:val="3"/>
-        </w:numPr>
-        <w:rPr>
-          <w:lang w:val="es-ES"/>
-        </w:rPr>
-      </w:pPr>
-      <w:r>
-        <w:rPr>
-          <w:lang w:val="es-ES"/>
-        </w:rPr>
-        <w:t>Pantalla de cargas</w:t>
-      </w:r>
-    </w:p>
-    <w:p>
-      <w:pPr>
-        <w:pStyle w:val="ListParagraph"/>
-        <w:numPr>
-          <w:ilvl w:val="0"/>
-          <w:numId w:val="3"/>
-        </w:numPr>
-        <w:rPr>
-          <w:lang w:val="es-ES"/>
-        </w:rPr>
-      </w:pPr>
-      <w:r>
-        <w:rPr>
-          <w:lang w:val="es-ES"/>
-        </w:rPr>
-        <w:t>Objetos activables</w:t>
-      </w:r>
-    </w:p>
-    <w:p>
-      <w:pPr>
-        <w:rPr>
-          <w:lang w:val="es-ES"/>
-        </w:rPr>
-      </w:pPr>
-    </w:p>
-    <w:p>
-      <w:pPr>
-        <w:rPr>
-          <w:lang w:val="es-ES"/>
-        </w:rPr>
-      </w:pPr>
-      <w:r>
-        <w:rPr>
-          <w:lang w:val="es-ES"/>
-        </w:rPr>
-        <w:t>TODO música:</w:t>
+        <w:rPr>
+          <w:lang w:val="es-ES"/>
+        </w:rPr>
+      </w:pPr>
+    </w:p>
+    <w:p>
+      <w:pPr>
+        <w:rPr>
+          <w:lang w:val="es-ES"/>
+        </w:rPr>
+      </w:pPr>
+      <w:proofErr w:type="gramStart"/>
+      <w:r>
+        <w:rPr>
+          <w:lang w:val="es-ES"/>
+        </w:rPr>
+        <w:t>TODO música</w:t>
+      </w:r>
+      <w:proofErr w:type="gramEnd"/>
+      <w:r>
+        <w:rPr>
+          <w:lang w:val="es-ES"/>
+        </w:rPr>
+        <w:t>:</w:t>
       </w:r>
     </w:p>
     <w:p>
@@ -959,7 +1033,21 @@
         <w:rPr>
           <w:lang w:val="es-ES"/>
         </w:rPr>
-        <w:t>Movimiento de wisp es como viento</w:t>
+        <w:t xml:space="preserve">Movimiento de </w:t>
+      </w:r>
+      <w:proofErr w:type="spellStart"/>
+      <w:r>
+        <w:rPr>
+          <w:lang w:val="es-ES"/>
+        </w:rPr>
+        <w:t>wisp</w:t>
+      </w:r>
+      <w:proofErr w:type="spellEnd"/>
+      <w:r>
+        <w:rPr>
+          <w:lang w:val="es-ES"/>
+        </w:rPr>
+        <w:t xml:space="preserve"> es como viento</w:t>
       </w:r>
     </w:p>
     <w:p>
@@ -977,8 +1065,16 @@
         <w:rPr>
           <w:lang w:val="es-ES"/>
         </w:rPr>
-        <w:t>Primero tile luego se decide si hace nivel completo o se colocan en unity</w:t>
-      </w:r>
+        <w:t xml:space="preserve">Primero tile luego se decide si hace nivel completo o se colocan en </w:t>
+      </w:r>
+      <w:proofErr w:type="spellStart"/>
+      <w:r>
+        <w:rPr>
+          <w:lang w:val="es-ES"/>
+        </w:rPr>
+        <w:t>unity</w:t>
+      </w:r>
+      <w:proofErr w:type="spellEnd"/>
     </w:p>
     <w:p>
       <w:pPr>
@@ -1066,6 +1162,7 @@
         </w:rPr>
         <w:t xml:space="preserve">Player es un alma (con forma de </w:t>
       </w:r>
+      <w:proofErr w:type="spellStart"/>
       <w:r>
         <w:rPr>
           <w:lang w:val="es-ES"/>
@@ -1076,13 +1173,48 @@
         <w:rPr>
           <w:lang w:val="es-ES"/>
         </w:rPr>
-        <w:t>isp) que tiene que pasar por el purgatorio (que parece una mazmorra y tal vez su final un bosque) buscando sus recuerdos (hay 2, 3 o 4 por nivel). Estos son custodiados por miedos que atacan al jugador y le roban energía (si se le acaba muere y rip, se pasa entre niveles)</w:t>
-      </w:r>
-      <w:r>
-        <w:rPr>
-          <w:lang w:val="es-ES"/>
-        </w:rPr>
-        <w:t xml:space="preserve">. Además hay almas perdidas que pueden ser ayudadas por jugador (a cambio dan un poco de </w:t>
+        <w:t>isp</w:t>
+      </w:r>
+      <w:proofErr w:type="spellEnd"/>
+      <w:r>
+        <w:rPr>
+          <w:lang w:val="es-ES"/>
+        </w:rPr>
+        <w:t xml:space="preserve">) que tiene que pasar por el purgatorio (que parece una mazmorra y tal vez su final un bosque) buscando sus recuerdos (hay 2, 3 o 4 por nivel). Estos son custodiados por miedos que atacan al jugador y le roban energía (si se le acaba muere y </w:t>
+      </w:r>
+      <w:proofErr w:type="spellStart"/>
+      <w:r>
+        <w:rPr>
+          <w:lang w:val="es-ES"/>
+        </w:rPr>
+        <w:t>rip</w:t>
+      </w:r>
+      <w:proofErr w:type="spellEnd"/>
+      <w:r>
+        <w:rPr>
+          <w:lang w:val="es-ES"/>
+        </w:rPr>
+        <w:t>, se pasa entre niveles)</w:t>
+      </w:r>
+      <w:r>
+        <w:rPr>
+          <w:lang w:val="es-ES"/>
+        </w:rPr>
+        <w:t xml:space="preserve">. </w:t>
+      </w:r>
+      <w:proofErr w:type="gramStart"/>
+      <w:r>
+        <w:rPr>
+          <w:lang w:val="es-ES"/>
+        </w:rPr>
+        <w:t>Además</w:t>
+      </w:r>
+      <w:proofErr w:type="gramEnd"/>
+      <w:r>
+        <w:rPr>
+          <w:lang w:val="es-ES"/>
+        </w:rPr>
+        <w:t xml:space="preserve"> hay almas perdidas que pueden ser ayudadas por jugador (a cambio dan un poco de </w:t>
       </w:r>
       <w:r>
         <w:rPr>
@@ -1107,7 +1239,21 @@
         <w:rPr>
           <w:lang w:val="es-ES"/>
         </w:rPr>
-        <w:t>Para llegar a un recuerdo el jugador tiene que pasar por un camino donde realizara actos que simbolizan el recuerdo que tomara (ej si ataca a alguien hizo algo malo). Mientras más complicado el camino, mejor es el recuerdo (mejor en sentido de no aburrido, lo moral depende de lo que simbolice).</w:t>
+        <w:t>Para llegar a un recuerdo el jugador tiene que pasar por un camino donde realizara actos que simbolizan el recuerdo que tomara (</w:t>
+      </w:r>
+      <w:proofErr w:type="spellStart"/>
+      <w:r>
+        <w:rPr>
+          <w:lang w:val="es-ES"/>
+        </w:rPr>
+        <w:t>ej</w:t>
+      </w:r>
+      <w:proofErr w:type="spellEnd"/>
+      <w:r>
+        <w:rPr>
+          <w:lang w:val="es-ES"/>
+        </w:rPr>
+        <w:t xml:space="preserve"> si ataca a alguien hizo algo malo). Mientras más complicado el camino, mejor es el recuerdo (mejor en sentido de no aburrido, lo moral depende de lo que simbolice).</w:t>
       </w:r>
       <w:r>
         <w:rPr>
@@ -1200,7 +1346,21 @@
         <w:rPr>
           <w:lang w:val="es-ES"/>
         </w:rPr>
-        <w:t>Las almas parecen Wisp, es decir etéreo.</w:t>
+        <w:t xml:space="preserve">Las almas parecen </w:t>
+      </w:r>
+      <w:proofErr w:type="spellStart"/>
+      <w:r>
+        <w:rPr>
+          <w:lang w:val="es-ES"/>
+        </w:rPr>
+        <w:t>Wisp</w:t>
+      </w:r>
+      <w:proofErr w:type="spellEnd"/>
+      <w:r>
+        <w:rPr>
+          <w:lang w:val="es-ES"/>
+        </w:rPr>
+        <w:t>, es decir etéreo.</w:t>
       </w:r>
     </w:p>
     <w:p>
@@ -2756,10 +2916,10 @@
   <a:themeElements>
     <a:clrScheme name="Office">
       <a:dk1>
-        <a:sysClr val="windowText" lastClr="4B4B4B"/>
+        <a:sysClr val="windowText" lastClr="000000"/>
       </a:dk1>
       <a:lt1>
-        <a:sysClr val="window" lastClr="F0F0F0"/>
+        <a:sysClr val="window" lastClr="FFFFFF"/>
       </a:lt1>
       <a:dk2>
         <a:srgbClr val="44546A"/>

</xml_diff>

<commit_message>
Sistema Final de Recuerdos
</commit_message>
<xml_diff>
--- a/Assets/TODO.docx
+++ b/Assets/TODO.docx
@@ -153,6 +153,200 @@
         </w:rPr>
         <w:t>Puertas</w:t>
       </w:r>
+    </w:p>
+    <w:p>
+      <w:pPr>
+        <w:pStyle w:val="ListParagraph"/>
+        <w:numPr>
+          <w:ilvl w:val="0"/>
+          <w:numId w:val="1"/>
+        </w:numPr>
+      </w:pPr>
+      <w:proofErr w:type="spellStart"/>
+      <w:r>
+        <w:t>Trampas</w:t>
+      </w:r>
+      <w:proofErr w:type="spellEnd"/>
+    </w:p>
+    <w:p>
+      <w:pPr>
+        <w:pStyle w:val="ListParagraph"/>
+        <w:numPr>
+          <w:ilvl w:val="0"/>
+          <w:numId w:val="1"/>
+        </w:numPr>
+        <w:rPr>
+          <w:strike/>
+          <w:lang w:val="es-ES"/>
+        </w:rPr>
+      </w:pPr>
+      <w:r>
+        <w:rPr>
+          <w:strike/>
+          <w:lang w:val="es-ES"/>
+        </w:rPr>
+        <w:t>Guardar recuerdos entre niveles</w:t>
+      </w:r>
+    </w:p>
+    <w:p>
+      <w:pPr>
+        <w:pStyle w:val="ListParagraph"/>
+        <w:numPr>
+          <w:ilvl w:val="0"/>
+          <w:numId w:val="1"/>
+        </w:numPr>
+        <w:rPr>
+          <w:strike/>
+          <w:lang w:val="es-ES"/>
+        </w:rPr>
+      </w:pPr>
+      <w:r>
+        <w:rPr>
+          <w:strike/>
+          <w:lang w:val="es-ES"/>
+        </w:rPr>
+        <w:t xml:space="preserve">Sistema de </w:t>
+      </w:r>
+      <w:r>
+        <w:rPr>
+          <w:strike/>
+          <w:lang w:val="es-ES"/>
+        </w:rPr>
+        <w:t>energía</w:t>
+      </w:r>
+    </w:p>
+    <w:p>
+      <w:pPr>
+        <w:pStyle w:val="ListParagraph"/>
+        <w:numPr>
+          <w:ilvl w:val="0"/>
+          <w:numId w:val="1"/>
+        </w:numPr>
+        <w:rPr>
+          <w:lang w:val="es-ES"/>
+        </w:rPr>
+      </w:pPr>
+      <w:r>
+        <w:rPr>
+          <w:lang w:val="es-ES"/>
+        </w:rPr>
+        <w:t>S</w:t>
+      </w:r>
+      <w:r>
+        <w:rPr>
+          <w:lang w:val="es-ES"/>
+        </w:rPr>
+        <w:t xml:space="preserve">istema de aparecer en nivel </w:t>
+      </w:r>
+      <w:r>
+        <w:rPr>
+          <w:strike/>
+          <w:lang w:val="es-ES"/>
+        </w:rPr>
+        <w:t>y pasar al siguiente</w:t>
+      </w:r>
+    </w:p>
+    <w:p>
+      <w:pPr>
+        <w:pStyle w:val="ListParagraph"/>
+        <w:numPr>
+          <w:ilvl w:val="0"/>
+          <w:numId w:val="1"/>
+        </w:numPr>
+        <w:rPr>
+          <w:lang w:val="es-ES"/>
+        </w:rPr>
+      </w:pPr>
+      <w:r>
+        <w:rPr>
+          <w:lang w:val="es-ES"/>
+        </w:rPr>
+        <w:t>Sistema de música de fondo</w:t>
+      </w:r>
+    </w:p>
+    <w:p>
+      <w:pPr>
+        <w:pStyle w:val="ListParagraph"/>
+        <w:numPr>
+          <w:ilvl w:val="0"/>
+          <w:numId w:val="1"/>
+        </w:numPr>
+        <w:rPr>
+          <w:strike/>
+          <w:lang w:val="es-ES"/>
+        </w:rPr>
+      </w:pPr>
+      <w:r>
+        <w:rPr>
+          <w:strike/>
+          <w:lang w:val="es-ES"/>
+        </w:rPr>
+        <w:t>Sistema final que muestra historia</w:t>
+      </w:r>
+    </w:p>
+    <w:p>
+      <w:pPr>
+        <w:pStyle w:val="ListParagraph"/>
+        <w:numPr>
+          <w:ilvl w:val="0"/>
+          <w:numId w:val="1"/>
+        </w:numPr>
+        <w:rPr>
+          <w:lang w:val="es-ES"/>
+        </w:rPr>
+      </w:pPr>
+      <w:proofErr w:type="spellStart"/>
+      <w:r>
+        <w:rPr>
+          <w:lang w:val="es-ES"/>
+        </w:rPr>
+        <w:t>Shaders</w:t>
+      </w:r>
+      <w:proofErr w:type="spellEnd"/>
+      <w:r>
+        <w:rPr>
+          <w:lang w:val="es-ES"/>
+        </w:rPr>
+        <w:t xml:space="preserve"> de luz y oscuridad</w:t>
+      </w:r>
+    </w:p>
+    <w:p>
+      <w:pPr>
+        <w:pStyle w:val="ListParagraph"/>
+        <w:numPr>
+          <w:ilvl w:val="0"/>
+          <w:numId w:val="1"/>
+        </w:numPr>
+        <w:rPr>
+          <w:lang w:val="es-ES"/>
+        </w:rPr>
+      </w:pPr>
+      <w:r>
+        <w:rPr>
+          <w:lang w:val="es-ES"/>
+        </w:rPr>
+        <w:t>Sistema de sonidos a personajes</w:t>
+      </w:r>
+    </w:p>
+    <w:p>
+      <w:pPr>
+        <w:pStyle w:val="ListParagraph"/>
+        <w:numPr>
+          <w:ilvl w:val="0"/>
+          <w:numId w:val="1"/>
+        </w:numPr>
+        <w:rPr>
+          <w:strike/>
+          <w:lang w:val="es-ES"/>
+        </w:rPr>
+      </w:pPr>
+      <w:r>
+        <w:rPr>
+          <w:strike/>
+          <w:lang w:val="es-ES"/>
+        </w:rPr>
+        <w:t>Sistema de burbujas de emociones</w:t>
+      </w:r>
       <w:bookmarkStart w:id="0" w:name="_GoBack"/>
       <w:bookmarkEnd w:id="0"/>
     </w:p>
@@ -163,12 +357,18 @@
           <w:ilvl w:val="0"/>
           <w:numId w:val="1"/>
         </w:numPr>
-      </w:pPr>
-      <w:proofErr w:type="spellStart"/>
-      <w:r>
-        <w:t>Trampas</w:t>
-      </w:r>
-      <w:proofErr w:type="spellEnd"/>
+        <w:rPr>
+          <w:strike/>
+          <w:lang w:val="es-ES"/>
+        </w:rPr>
+      </w:pPr>
+      <w:r>
+        <w:rPr>
+          <w:strike/>
+          <w:lang w:val="es-ES"/>
+        </w:rPr>
+        <w:t>Botones</w:t>
+      </w:r>
     </w:p>
     <w:p>
       <w:pPr>
@@ -178,210 +378,13 @@
           <w:numId w:val="1"/>
         </w:numPr>
         <w:rPr>
-          <w:lang w:val="es-ES"/>
-        </w:rPr>
-      </w:pPr>
-      <w:r>
-        <w:rPr>
-          <w:lang w:val="es-ES"/>
-        </w:rPr>
-        <w:t>Guardar recuerdos entre niveles</w:t>
-      </w:r>
-    </w:p>
-    <w:p>
-      <w:pPr>
-        <w:pStyle w:val="ListParagraph"/>
-        <w:numPr>
-          <w:ilvl w:val="0"/>
-          <w:numId w:val="1"/>
-        </w:numPr>
-        <w:rPr>
-          <w:strike/>
-          <w:lang w:val="es-ES"/>
-        </w:rPr>
-      </w:pPr>
-      <w:r>
-        <w:rPr>
-          <w:strike/>
-          <w:lang w:val="es-ES"/>
-        </w:rPr>
-        <w:t xml:space="preserve">Sistema de </w:t>
-      </w:r>
-      <w:r>
-        <w:rPr>
-          <w:strike/>
-          <w:lang w:val="es-ES"/>
-        </w:rPr>
-        <w:t>energía</w:t>
-      </w:r>
-    </w:p>
-    <w:p>
-      <w:pPr>
-        <w:pStyle w:val="ListParagraph"/>
-        <w:numPr>
-          <w:ilvl w:val="0"/>
-          <w:numId w:val="1"/>
-        </w:numPr>
-        <w:rPr>
-          <w:lang w:val="es-ES"/>
-        </w:rPr>
-      </w:pPr>
-      <w:r>
-        <w:rPr>
-          <w:lang w:val="es-ES"/>
-        </w:rPr>
-        <w:t>S</w:t>
-      </w:r>
-      <w:r>
-        <w:rPr>
-          <w:lang w:val="es-ES"/>
-        </w:rPr>
-        <w:t>istema de aparecer en nivel y pasar al siguiente</w:t>
-      </w:r>
-    </w:p>
-    <w:p>
-      <w:pPr>
-        <w:pStyle w:val="ListParagraph"/>
-        <w:numPr>
-          <w:ilvl w:val="0"/>
-          <w:numId w:val="1"/>
-        </w:numPr>
-        <w:rPr>
-          <w:lang w:val="es-ES"/>
-        </w:rPr>
-      </w:pPr>
-      <w:r>
-        <w:rPr>
-          <w:lang w:val="es-ES"/>
-        </w:rPr>
-        <w:t>Sistema de música de fondo</w:t>
-      </w:r>
-    </w:p>
-    <w:p>
-      <w:pPr>
-        <w:pStyle w:val="ListParagraph"/>
-        <w:numPr>
-          <w:ilvl w:val="0"/>
-          <w:numId w:val="1"/>
-        </w:numPr>
-        <w:rPr>
-          <w:lang w:val="es-ES"/>
-        </w:rPr>
-      </w:pPr>
-      <w:r>
-        <w:rPr>
-          <w:lang w:val="es-ES"/>
-        </w:rPr>
-        <w:t>S</w:t>
-      </w:r>
-      <w:r>
-        <w:rPr>
-          <w:lang w:val="es-ES"/>
-        </w:rPr>
-        <w:t>istema final que muestra historia</w:t>
-      </w:r>
-    </w:p>
-    <w:p>
-      <w:pPr>
-        <w:pStyle w:val="ListParagraph"/>
-        <w:numPr>
-          <w:ilvl w:val="0"/>
-          <w:numId w:val="1"/>
-        </w:numPr>
-        <w:rPr>
-          <w:lang w:val="es-ES"/>
-        </w:rPr>
-      </w:pPr>
-      <w:proofErr w:type="spellStart"/>
-      <w:r>
-        <w:rPr>
-          <w:lang w:val="es-ES"/>
-        </w:rPr>
-        <w:t>Shaders</w:t>
-      </w:r>
-      <w:proofErr w:type="spellEnd"/>
-      <w:r>
-        <w:rPr>
-          <w:lang w:val="es-ES"/>
-        </w:rPr>
-        <w:t xml:space="preserve"> de luz y oscuridad</w:t>
-      </w:r>
-    </w:p>
-    <w:p>
-      <w:pPr>
-        <w:pStyle w:val="ListParagraph"/>
-        <w:numPr>
-          <w:ilvl w:val="0"/>
-          <w:numId w:val="1"/>
-        </w:numPr>
-        <w:rPr>
-          <w:lang w:val="es-ES"/>
-        </w:rPr>
-      </w:pPr>
-      <w:r>
-        <w:rPr>
-          <w:lang w:val="es-ES"/>
-        </w:rPr>
-        <w:t>Sistema de sonidos a personajes</w:t>
-      </w:r>
-    </w:p>
-    <w:p>
-      <w:pPr>
-        <w:pStyle w:val="ListParagraph"/>
-        <w:numPr>
-          <w:ilvl w:val="0"/>
-          <w:numId w:val="1"/>
-        </w:numPr>
-        <w:rPr>
-          <w:lang w:val="es-ES"/>
-        </w:rPr>
-      </w:pPr>
-      <w:r>
-        <w:rPr>
-          <w:lang w:val="es-ES"/>
-        </w:rPr>
-        <w:t>S</w:t>
-      </w:r>
-      <w:r>
-        <w:rPr>
-          <w:lang w:val="es-ES"/>
-        </w:rPr>
-        <w:t>istema de burbujas de emociones</w:t>
-      </w:r>
-    </w:p>
-    <w:p>
-      <w:pPr>
-        <w:pStyle w:val="ListParagraph"/>
-        <w:numPr>
-          <w:ilvl w:val="0"/>
-          <w:numId w:val="1"/>
-        </w:numPr>
-        <w:rPr>
-          <w:strike/>
-          <w:lang w:val="es-ES"/>
-        </w:rPr>
-      </w:pPr>
-      <w:r>
-        <w:rPr>
-          <w:strike/>
-          <w:lang w:val="es-ES"/>
-        </w:rPr>
-        <w:t>Botones</w:t>
-      </w:r>
-    </w:p>
-    <w:p>
-      <w:pPr>
-        <w:pStyle w:val="ListParagraph"/>
-        <w:numPr>
-          <w:ilvl w:val="0"/>
-          <w:numId w:val="1"/>
-        </w:numPr>
-        <w:rPr>
-          <w:lang w:val="es-ES"/>
-        </w:rPr>
-      </w:pPr>
-      <w:r>
-        <w:rPr>
+          <w:strike/>
+          <w:lang w:val="es-ES"/>
+        </w:rPr>
+      </w:pPr>
+      <w:r>
+        <w:rPr>
+          <w:strike/>
           <w:lang w:val="es-ES"/>
         </w:rPr>
         <w:t>Pantalla de carga</w:t>

</xml_diff>

<commit_message>
Sistema de Arranque y Finalizacion
</commit_message>
<xml_diff>
--- a/Assets/TODO.docx
+++ b/Assets/TODO.docx
@@ -8,7 +8,6 @@
           <w:lang w:val="es-ES"/>
         </w:rPr>
       </w:pPr>
-      <w:proofErr w:type="gramStart"/>
       <w:r>
         <w:rPr>
           <w:lang w:val="es-ES"/>
@@ -21,7 +20,6 @@
         </w:rPr>
         <w:t xml:space="preserve"> programación</w:t>
       </w:r>
-      <w:proofErr w:type="gramEnd"/>
       <w:r>
         <w:rPr>
           <w:lang w:val="es-ES"/>
@@ -41,21 +39,32 @@
           <w:lang w:val="es-ES"/>
         </w:rPr>
       </w:pPr>
-      <w:proofErr w:type="spellStart"/>
       <w:r>
         <w:rPr>
           <w:strike/>
           <w:lang w:val="es-ES"/>
         </w:rPr>
-        <w:t>Mov</w:t>
-      </w:r>
-      <w:proofErr w:type="spellEnd"/>
-      <w:r>
+        <w:t>Mov Player</w:t>
+      </w:r>
+    </w:p>
+    <w:p>
+      <w:pPr>
+        <w:pStyle w:val="ListParagraph"/>
+        <w:numPr>
+          <w:ilvl w:val="0"/>
+          <w:numId w:val="1"/>
+        </w:numPr>
         <w:rPr>
           <w:strike/>
           <w:lang w:val="es-ES"/>
         </w:rPr>
-        <w:t xml:space="preserve"> Player</w:t>
+      </w:pPr>
+      <w:r>
+        <w:rPr>
+          <w:strike/>
+          <w:lang w:val="es-ES"/>
+        </w:rPr>
+        <w:t>Cámara</w:t>
       </w:r>
     </w:p>
     <w:p>
@@ -66,6 +75,42 @@
           <w:numId w:val="1"/>
         </w:numPr>
         <w:rPr>
+          <w:lang w:val="es-ES"/>
+        </w:rPr>
+      </w:pPr>
+      <w:r>
+        <w:rPr>
+          <w:lang w:val="es-ES"/>
+        </w:rPr>
+        <w:t>Malos</w:t>
+      </w:r>
+    </w:p>
+    <w:p>
+      <w:pPr>
+        <w:pStyle w:val="ListParagraph"/>
+        <w:numPr>
+          <w:ilvl w:val="0"/>
+          <w:numId w:val="1"/>
+        </w:numPr>
+        <w:rPr>
+          <w:lang w:val="es-ES"/>
+        </w:rPr>
+      </w:pPr>
+      <w:r>
+        <w:rPr>
+          <w:lang w:val="es-ES"/>
+        </w:rPr>
+        <w:t>Almas perdidas</w:t>
+      </w:r>
+    </w:p>
+    <w:p>
+      <w:pPr>
+        <w:pStyle w:val="ListParagraph"/>
+        <w:numPr>
+          <w:ilvl w:val="0"/>
+          <w:numId w:val="1"/>
+        </w:numPr>
+        <w:rPr>
           <w:strike/>
           <w:lang w:val="es-ES"/>
         </w:rPr>
@@ -75,7 +120,7 @@
           <w:strike/>
           <w:lang w:val="es-ES"/>
         </w:rPr>
-        <w:t>Cámara</w:t>
+        <w:t>Recuerdos</w:t>
       </w:r>
     </w:p>
     <w:p>
@@ -86,14 +131,16 @@
           <w:numId w:val="1"/>
         </w:numPr>
         <w:rPr>
-          <w:lang w:val="es-ES"/>
-        </w:rPr>
-      </w:pPr>
-      <w:r>
-        <w:rPr>
-          <w:lang w:val="es-ES"/>
-        </w:rPr>
-        <w:t>Malos</w:t>
+          <w:strike/>
+          <w:lang w:val="es-ES"/>
+        </w:rPr>
+      </w:pPr>
+      <w:r>
+        <w:rPr>
+          <w:strike/>
+          <w:lang w:val="es-ES"/>
+        </w:rPr>
+        <w:t>Puertas</w:t>
       </w:r>
     </w:p>
     <w:p>
@@ -103,15 +150,9 @@
           <w:ilvl w:val="0"/>
           <w:numId w:val="1"/>
         </w:numPr>
-        <w:rPr>
-          <w:lang w:val="es-ES"/>
-        </w:rPr>
-      </w:pPr>
-      <w:r>
-        <w:rPr>
-          <w:lang w:val="es-ES"/>
-        </w:rPr>
-        <w:t>Almas perdidas</w:t>
+      </w:pPr>
+      <w:r>
+        <w:t>Trampas</w:t>
       </w:r>
     </w:p>
     <w:p>
@@ -131,7 +172,7 @@
           <w:strike/>
           <w:lang w:val="es-ES"/>
         </w:rPr>
-        <w:t>Recuerdos</w:t>
+        <w:t>Guardar recuerdos entre niveles</w:t>
       </w:r>
     </w:p>
     <w:p>
@@ -151,6 +192,396 @@
           <w:strike/>
           <w:lang w:val="es-ES"/>
         </w:rPr>
+        <w:t xml:space="preserve">Sistema de </w:t>
+      </w:r>
+      <w:r>
+        <w:rPr>
+          <w:strike/>
+          <w:lang w:val="es-ES"/>
+        </w:rPr>
+        <w:t>energía</w:t>
+      </w:r>
+    </w:p>
+    <w:p>
+      <w:pPr>
+        <w:pStyle w:val="ListParagraph"/>
+        <w:numPr>
+          <w:ilvl w:val="0"/>
+          <w:numId w:val="1"/>
+        </w:numPr>
+        <w:rPr>
+          <w:lang w:val="es-ES"/>
+        </w:rPr>
+      </w:pPr>
+      <w:r>
+        <w:rPr>
+          <w:lang w:val="es-ES"/>
+        </w:rPr>
+        <w:t>S</w:t>
+      </w:r>
+      <w:r>
+        <w:rPr>
+          <w:lang w:val="es-ES"/>
+        </w:rPr>
+        <w:t xml:space="preserve">istema de aparecer en nivel </w:t>
+      </w:r>
+      <w:r>
+        <w:rPr>
+          <w:strike/>
+          <w:lang w:val="es-ES"/>
+        </w:rPr>
+        <w:t>y pasar al siguiente</w:t>
+      </w:r>
+    </w:p>
+    <w:p>
+      <w:pPr>
+        <w:pStyle w:val="ListParagraph"/>
+        <w:numPr>
+          <w:ilvl w:val="0"/>
+          <w:numId w:val="1"/>
+        </w:numPr>
+        <w:rPr>
+          <w:lang w:val="es-ES"/>
+        </w:rPr>
+      </w:pPr>
+      <w:r>
+        <w:rPr>
+          <w:lang w:val="es-ES"/>
+        </w:rPr>
+        <w:t>Sistema de música de fondo</w:t>
+      </w:r>
+    </w:p>
+    <w:p>
+      <w:pPr>
+        <w:pStyle w:val="ListParagraph"/>
+        <w:numPr>
+          <w:ilvl w:val="0"/>
+          <w:numId w:val="1"/>
+        </w:numPr>
+        <w:rPr>
+          <w:strike/>
+          <w:lang w:val="es-ES"/>
+        </w:rPr>
+      </w:pPr>
+      <w:r>
+        <w:rPr>
+          <w:strike/>
+          <w:lang w:val="es-ES"/>
+        </w:rPr>
+        <w:t>Sistema final que muestra historia</w:t>
+      </w:r>
+    </w:p>
+    <w:p>
+      <w:pPr>
+        <w:pStyle w:val="ListParagraph"/>
+        <w:numPr>
+          <w:ilvl w:val="0"/>
+          <w:numId w:val="1"/>
+        </w:numPr>
+        <w:rPr>
+          <w:lang w:val="es-ES"/>
+        </w:rPr>
+      </w:pPr>
+      <w:r>
+        <w:rPr>
+          <w:lang w:val="es-ES"/>
+        </w:rPr>
+        <w:t>Shaders de luz y oscuridad</w:t>
+      </w:r>
+    </w:p>
+    <w:p>
+      <w:pPr>
+        <w:pStyle w:val="ListParagraph"/>
+        <w:numPr>
+          <w:ilvl w:val="0"/>
+          <w:numId w:val="1"/>
+        </w:numPr>
+        <w:rPr>
+          <w:lang w:val="es-ES"/>
+        </w:rPr>
+      </w:pPr>
+      <w:r>
+        <w:rPr>
+          <w:lang w:val="es-ES"/>
+        </w:rPr>
+        <w:t>Sistema de sonidos a personajes</w:t>
+      </w:r>
+    </w:p>
+    <w:p>
+      <w:pPr>
+        <w:pStyle w:val="ListParagraph"/>
+        <w:numPr>
+          <w:ilvl w:val="0"/>
+          <w:numId w:val="1"/>
+        </w:numPr>
+        <w:rPr>
+          <w:strike/>
+          <w:lang w:val="es-ES"/>
+        </w:rPr>
+      </w:pPr>
+      <w:r>
+        <w:rPr>
+          <w:strike/>
+          <w:lang w:val="es-ES"/>
+        </w:rPr>
+        <w:t>Sistema de burbujas de emociones</w:t>
+      </w:r>
+    </w:p>
+    <w:p>
+      <w:pPr>
+        <w:pStyle w:val="ListParagraph"/>
+        <w:numPr>
+          <w:ilvl w:val="0"/>
+          <w:numId w:val="1"/>
+        </w:numPr>
+        <w:rPr>
+          <w:strike/>
+          <w:lang w:val="es-ES"/>
+        </w:rPr>
+      </w:pPr>
+      <w:r>
+        <w:rPr>
+          <w:strike/>
+          <w:lang w:val="es-ES"/>
+        </w:rPr>
+        <w:t>Botones</w:t>
+      </w:r>
+    </w:p>
+    <w:p>
+      <w:pPr>
+        <w:pStyle w:val="ListParagraph"/>
+        <w:numPr>
+          <w:ilvl w:val="0"/>
+          <w:numId w:val="1"/>
+        </w:numPr>
+        <w:rPr>
+          <w:strike/>
+          <w:lang w:val="es-ES"/>
+        </w:rPr>
+      </w:pPr>
+      <w:r>
+        <w:rPr>
+          <w:strike/>
+          <w:lang w:val="es-ES"/>
+        </w:rPr>
+        <w:t>Pantalla de carga</w:t>
+      </w:r>
+    </w:p>
+    <w:p>
+      <w:pPr>
+        <w:pStyle w:val="ListParagraph"/>
+        <w:numPr>
+          <w:ilvl w:val="0"/>
+          <w:numId w:val="1"/>
+        </w:numPr>
+        <w:rPr>
+          <w:strike/>
+          <w:lang w:val="es-ES"/>
+        </w:rPr>
+      </w:pPr>
+      <w:r>
+        <w:rPr>
+          <w:strike/>
+          <w:lang w:val="es-ES"/>
+        </w:rPr>
+        <w:t>Luces que se pueden prender</w:t>
+      </w:r>
+    </w:p>
+    <w:p>
+      <w:pPr>
+        <w:pStyle w:val="ListParagraph"/>
+        <w:numPr>
+          <w:ilvl w:val="0"/>
+          <w:numId w:val="1"/>
+        </w:numPr>
+        <w:rPr>
+          <w:strike/>
+        </w:rPr>
+      </w:pPr>
+      <w:r>
+        <w:rPr>
+          <w:strike/>
+        </w:rPr>
+        <w:t>Objetos activables</w:t>
+      </w:r>
+    </w:p>
+    <w:p>
+      <w:pPr>
+        <w:pStyle w:val="ListParagraph"/>
+        <w:numPr>
+          <w:ilvl w:val="0"/>
+          <w:numId w:val="1"/>
+        </w:numPr>
+        <w:rPr>
+          <w:lang w:val="es-ES"/>
+        </w:rPr>
+      </w:pPr>
+      <w:r>
+        <w:rPr>
+          <w:lang w:val="es-ES"/>
+        </w:rPr>
+        <w:t>S</w:t>
+      </w:r>
+      <w:r>
+        <w:rPr>
+          <w:lang w:val="es-ES"/>
+        </w:rPr>
+        <w:t xml:space="preserve">istema para mover la </w:t>
+      </w:r>
+      <w:r>
+        <w:rPr>
+          <w:lang w:val="es-ES"/>
+        </w:rPr>
+        <w:t>cámara</w:t>
+      </w:r>
+      <w:r>
+        <w:rPr>
+          <w:lang w:val="es-ES"/>
+        </w:rPr>
+        <w:t xml:space="preserve"> para enfocar objetos/personajes</w:t>
+      </w:r>
+      <w:r>
+        <w:rPr>
+          <w:lang w:val="es-ES"/>
+        </w:rPr>
+        <w:t xml:space="preserve"> (opcional)</w:t>
+      </w:r>
+    </w:p>
+    <w:p>
+      <w:pPr>
+        <w:rPr>
+          <w:lang w:val="es-ES"/>
+        </w:rPr>
+      </w:pPr>
+    </w:p>
+    <w:p>
+      <w:pPr>
+        <w:rPr>
+          <w:lang w:val="es-ES"/>
+        </w:rPr>
+      </w:pPr>
+      <w:r>
+        <w:rPr>
+          <w:lang w:val="es-ES"/>
+        </w:rPr>
+        <w:t>TODO arte y animación:</w:t>
+      </w:r>
+    </w:p>
+    <w:p>
+      <w:pPr>
+        <w:pStyle w:val="ListParagraph"/>
+        <w:numPr>
+          <w:ilvl w:val="0"/>
+          <w:numId w:val="3"/>
+        </w:numPr>
+        <w:rPr>
+          <w:lang w:val="es-ES"/>
+        </w:rPr>
+      </w:pPr>
+      <w:r>
+        <w:rPr>
+          <w:strike/>
+          <w:lang w:val="es-ES"/>
+        </w:rPr>
+        <w:t>Movimiento de personaje: Arriba, Derecha, Izquierda, Abajo, Diagonales</w:t>
+      </w:r>
+      <w:r>
+        <w:rPr>
+          <w:lang w:val="es-ES"/>
+        </w:rPr>
+        <w:t>, Muerte</w:t>
+      </w:r>
+      <w:r>
+        <w:rPr>
+          <w:lang w:val="es-ES"/>
+        </w:rPr>
+        <w:t xml:space="preserve"> y </w:t>
+      </w:r>
+      <w:r>
+        <w:rPr>
+          <w:strike/>
+          <w:lang w:val="es-ES"/>
+        </w:rPr>
+        <w:t xml:space="preserve">Standing </w:t>
+      </w:r>
+      <w:r>
+        <w:rPr>
+          <w:lang w:val="es-ES"/>
+        </w:rPr>
+        <w:t>(Ver si se puede simplificar usando espejo)</w:t>
+      </w:r>
+    </w:p>
+    <w:p>
+      <w:pPr>
+        <w:pStyle w:val="ListParagraph"/>
+        <w:numPr>
+          <w:ilvl w:val="0"/>
+          <w:numId w:val="3"/>
+        </w:numPr>
+        <w:rPr>
+          <w:lang w:val="es-ES"/>
+        </w:rPr>
+      </w:pPr>
+      <w:r>
+        <w:rPr>
+          <w:lang w:val="es-ES"/>
+        </w:rPr>
+        <w:t>Almas perdidas: mismo que antes</w:t>
+      </w:r>
+    </w:p>
+    <w:p>
+      <w:pPr>
+        <w:pStyle w:val="ListParagraph"/>
+        <w:numPr>
+          <w:ilvl w:val="0"/>
+          <w:numId w:val="3"/>
+        </w:numPr>
+        <w:rPr>
+          <w:lang w:val="es-ES"/>
+        </w:rPr>
+      </w:pPr>
+      <w:r>
+        <w:rPr>
+          <w:lang w:val="es-ES"/>
+        </w:rPr>
+        <w:t>Malos: mismo que antes</w:t>
+      </w:r>
+    </w:p>
+    <w:p>
+      <w:pPr>
+        <w:pStyle w:val="ListParagraph"/>
+        <w:numPr>
+          <w:ilvl w:val="0"/>
+          <w:numId w:val="3"/>
+        </w:numPr>
+        <w:rPr>
+          <w:lang w:val="es-ES"/>
+        </w:rPr>
+      </w:pPr>
+      <w:r>
+        <w:rPr>
+          <w:lang w:val="es-ES"/>
+        </w:rPr>
+        <w:t>Recuerdos: Standing y al ser agarrado</w:t>
+      </w:r>
+    </w:p>
+    <w:p>
+      <w:pPr>
+        <w:pStyle w:val="ListParagraph"/>
+        <w:numPr>
+          <w:ilvl w:val="0"/>
+          <w:numId w:val="3"/>
+        </w:numPr>
+        <w:rPr>
+          <w:strike/>
+          <w:lang w:val="es-ES"/>
+        </w:rPr>
+      </w:pPr>
+      <w:r>
+        <w:rPr>
+          <w:strike/>
+          <w:lang w:val="es-ES"/>
+        </w:rPr>
         <w:t>Puertas</w:t>
       </w:r>
     </w:p>
@@ -159,703 +590,719 @@
         <w:pStyle w:val="ListParagraph"/>
         <w:numPr>
           <w:ilvl w:val="0"/>
-          <w:numId w:val="1"/>
-        </w:numPr>
-      </w:pPr>
-      <w:proofErr w:type="spellStart"/>
-      <w:r>
+          <w:numId w:val="3"/>
+        </w:numPr>
+        <w:rPr>
+          <w:lang w:val="es-ES"/>
+        </w:rPr>
+      </w:pPr>
+      <w:r>
+        <w:rPr>
+          <w:lang w:val="es-ES"/>
+        </w:rPr>
         <w:t>Trampas</w:t>
       </w:r>
-      <w:proofErr w:type="spellEnd"/>
-    </w:p>
-    <w:p>
-      <w:pPr>
-        <w:pStyle w:val="ListParagraph"/>
-        <w:numPr>
-          <w:ilvl w:val="0"/>
-          <w:numId w:val="1"/>
-        </w:numPr>
-        <w:rPr>
-          <w:strike/>
-          <w:lang w:val="es-ES"/>
-        </w:rPr>
-      </w:pPr>
-      <w:r>
-        <w:rPr>
-          <w:strike/>
-          <w:lang w:val="es-ES"/>
-        </w:rPr>
-        <w:t>Guardar recuerdos entre niveles</w:t>
-      </w:r>
-    </w:p>
-    <w:p>
-      <w:pPr>
-        <w:pStyle w:val="ListParagraph"/>
-        <w:numPr>
-          <w:ilvl w:val="0"/>
-          <w:numId w:val="1"/>
-        </w:numPr>
-        <w:rPr>
-          <w:strike/>
-          <w:lang w:val="es-ES"/>
-        </w:rPr>
-      </w:pPr>
-      <w:r>
-        <w:rPr>
-          <w:strike/>
-          <w:lang w:val="es-ES"/>
-        </w:rPr>
-        <w:t xml:space="preserve">Sistema de </w:t>
-      </w:r>
-      <w:r>
-        <w:rPr>
-          <w:strike/>
-          <w:lang w:val="es-ES"/>
-        </w:rPr>
-        <w:t>energía</w:t>
-      </w:r>
-    </w:p>
-    <w:p>
-      <w:pPr>
-        <w:pStyle w:val="ListParagraph"/>
-        <w:numPr>
-          <w:ilvl w:val="0"/>
-          <w:numId w:val="1"/>
-        </w:numPr>
-        <w:rPr>
-          <w:lang w:val="es-ES"/>
-        </w:rPr>
-      </w:pPr>
-      <w:r>
-        <w:rPr>
-          <w:lang w:val="es-ES"/>
-        </w:rPr>
-        <w:t>S</w:t>
-      </w:r>
-      <w:r>
-        <w:rPr>
-          <w:lang w:val="es-ES"/>
-        </w:rPr>
-        <w:t xml:space="preserve">istema de aparecer en nivel </w:t>
-      </w:r>
-      <w:r>
-        <w:rPr>
-          <w:strike/>
-          <w:lang w:val="es-ES"/>
-        </w:rPr>
-        <w:t>y pasar al siguiente</w:t>
-      </w:r>
-    </w:p>
-    <w:p>
-      <w:pPr>
-        <w:pStyle w:val="ListParagraph"/>
-        <w:numPr>
-          <w:ilvl w:val="0"/>
-          <w:numId w:val="1"/>
-        </w:numPr>
-        <w:rPr>
-          <w:lang w:val="es-ES"/>
-        </w:rPr>
-      </w:pPr>
-      <w:r>
-        <w:rPr>
-          <w:lang w:val="es-ES"/>
-        </w:rPr>
-        <w:t>Sistema de música de fondo</w:t>
-      </w:r>
-    </w:p>
-    <w:p>
-      <w:pPr>
-        <w:pStyle w:val="ListParagraph"/>
-        <w:numPr>
-          <w:ilvl w:val="0"/>
-          <w:numId w:val="1"/>
-        </w:numPr>
-        <w:rPr>
-          <w:strike/>
-          <w:lang w:val="es-ES"/>
-        </w:rPr>
-      </w:pPr>
-      <w:r>
-        <w:rPr>
-          <w:strike/>
-          <w:lang w:val="es-ES"/>
-        </w:rPr>
-        <w:t>Sistema final que muestra historia</w:t>
-      </w:r>
-    </w:p>
-    <w:p>
-      <w:pPr>
-        <w:pStyle w:val="ListParagraph"/>
-        <w:numPr>
-          <w:ilvl w:val="0"/>
-          <w:numId w:val="1"/>
-        </w:numPr>
-        <w:rPr>
-          <w:lang w:val="es-ES"/>
-        </w:rPr>
-      </w:pPr>
-      <w:proofErr w:type="spellStart"/>
-      <w:r>
-        <w:rPr>
-          <w:lang w:val="es-ES"/>
-        </w:rPr>
-        <w:t>Shaders</w:t>
-      </w:r>
-      <w:proofErr w:type="spellEnd"/>
-      <w:r>
-        <w:rPr>
-          <w:lang w:val="es-ES"/>
-        </w:rPr>
-        <w:t xml:space="preserve"> de luz y oscuridad</w:t>
-      </w:r>
-    </w:p>
-    <w:p>
-      <w:pPr>
-        <w:pStyle w:val="ListParagraph"/>
-        <w:numPr>
-          <w:ilvl w:val="0"/>
-          <w:numId w:val="1"/>
-        </w:numPr>
-        <w:rPr>
-          <w:lang w:val="es-ES"/>
-        </w:rPr>
-      </w:pPr>
-      <w:r>
-        <w:rPr>
-          <w:lang w:val="es-ES"/>
-        </w:rPr>
-        <w:t>Sistema de sonidos a personajes</w:t>
-      </w:r>
-    </w:p>
-    <w:p>
-      <w:pPr>
-        <w:pStyle w:val="ListParagraph"/>
-        <w:numPr>
-          <w:ilvl w:val="0"/>
-          <w:numId w:val="1"/>
-        </w:numPr>
-        <w:rPr>
-          <w:strike/>
-          <w:lang w:val="es-ES"/>
-        </w:rPr>
-      </w:pPr>
-      <w:r>
-        <w:rPr>
-          <w:strike/>
-          <w:lang w:val="es-ES"/>
-        </w:rPr>
-        <w:t>Sistema de burbujas de emociones</w:t>
+    </w:p>
+    <w:p>
+      <w:pPr>
+        <w:pStyle w:val="ListParagraph"/>
+        <w:numPr>
+          <w:ilvl w:val="0"/>
+          <w:numId w:val="3"/>
+        </w:numPr>
+        <w:rPr>
+          <w:lang w:val="es-ES"/>
+        </w:rPr>
+      </w:pPr>
+      <w:r>
+        <w:rPr>
+          <w:lang w:val="es-ES"/>
+        </w:rPr>
+        <w:t>Fondo y arte de nivel</w:t>
+      </w:r>
+    </w:p>
+    <w:p>
+      <w:pPr>
+        <w:pStyle w:val="ListParagraph"/>
+        <w:numPr>
+          <w:ilvl w:val="0"/>
+          <w:numId w:val="3"/>
+        </w:numPr>
+        <w:rPr>
+          <w:lang w:val="es-ES"/>
+        </w:rPr>
+      </w:pPr>
+      <w:r>
+        <w:rPr>
+          <w:lang w:val="es-ES"/>
+        </w:rPr>
+        <w:t>Símbolos</w:t>
+      </w:r>
+      <w:r>
+        <w:rPr>
+          <w:lang w:val="es-ES"/>
+        </w:rPr>
+        <w:t xml:space="preserve"> de energía</w:t>
+      </w:r>
+    </w:p>
+    <w:p>
+      <w:pPr>
+        <w:pStyle w:val="ListParagraph"/>
+        <w:numPr>
+          <w:ilvl w:val="0"/>
+          <w:numId w:val="3"/>
+        </w:numPr>
+        <w:rPr>
+          <w:lang w:val="es-ES"/>
+        </w:rPr>
+      </w:pPr>
+      <w:r>
+        <w:rPr>
+          <w:lang w:val="es-ES"/>
+        </w:rPr>
+        <w:t>Imágenes de los caminos tomados</w:t>
+      </w:r>
+    </w:p>
+    <w:p>
+      <w:pPr>
+        <w:pStyle w:val="ListParagraph"/>
+        <w:numPr>
+          <w:ilvl w:val="0"/>
+          <w:numId w:val="3"/>
+        </w:numPr>
+        <w:rPr>
+          <w:lang w:val="es-ES"/>
+        </w:rPr>
+      </w:pPr>
+      <w:r>
+        <w:rPr>
+          <w:lang w:val="es-ES"/>
+        </w:rPr>
+        <w:t>Fondo del final</w:t>
+      </w:r>
+    </w:p>
+    <w:p>
+      <w:pPr>
+        <w:pStyle w:val="ListParagraph"/>
+        <w:numPr>
+          <w:ilvl w:val="0"/>
+          <w:numId w:val="3"/>
+        </w:numPr>
+        <w:rPr>
+          <w:lang w:val="es-ES"/>
+        </w:rPr>
+      </w:pPr>
+      <w:r>
+        <w:rPr>
+          <w:lang w:val="es-ES"/>
+        </w:rPr>
+        <w:t>Símbolos</w:t>
+      </w:r>
+      <w:r>
+        <w:rPr>
+          <w:lang w:val="es-ES"/>
+        </w:rPr>
+        <w:t xml:space="preserve"> de burbujas de dialogo</w:t>
+      </w:r>
+    </w:p>
+    <w:p>
+      <w:pPr>
+        <w:pStyle w:val="ListParagraph"/>
+        <w:numPr>
+          <w:ilvl w:val="0"/>
+          <w:numId w:val="3"/>
+        </w:numPr>
+        <w:rPr>
+          <w:lang w:val="es-ES"/>
+        </w:rPr>
+      </w:pPr>
+      <w:r>
+        <w:rPr>
+          <w:lang w:val="es-ES"/>
+        </w:rPr>
+        <w:t>Botones</w:t>
+      </w:r>
+    </w:p>
+    <w:p>
+      <w:pPr>
+        <w:pStyle w:val="ListParagraph"/>
+        <w:numPr>
+          <w:ilvl w:val="0"/>
+          <w:numId w:val="3"/>
+        </w:numPr>
+        <w:rPr>
+          <w:lang w:val="es-ES"/>
+        </w:rPr>
+      </w:pPr>
+      <w:r>
+        <w:rPr>
+          <w:lang w:val="es-ES"/>
+        </w:rPr>
+        <w:t>Pantalla de cargas</w:t>
+      </w:r>
+    </w:p>
+    <w:p>
+      <w:pPr>
+        <w:pStyle w:val="ListParagraph"/>
+        <w:numPr>
+          <w:ilvl w:val="0"/>
+          <w:numId w:val="3"/>
+        </w:numPr>
+        <w:rPr>
+          <w:lang w:val="es-ES"/>
+        </w:rPr>
+      </w:pPr>
+      <w:r>
+        <w:rPr>
+          <w:lang w:val="es-ES"/>
+        </w:rPr>
+        <w:t>Objetos activables</w:t>
+      </w:r>
+    </w:p>
+    <w:p>
+      <w:pPr>
+        <w:rPr>
+          <w:lang w:val="es-ES"/>
+        </w:rPr>
+      </w:pPr>
+    </w:p>
+    <w:p>
+      <w:pPr>
+        <w:rPr>
+          <w:lang w:val="es-ES"/>
+        </w:rPr>
+      </w:pPr>
+      <w:r>
+        <w:rPr>
+          <w:lang w:val="es-ES"/>
+        </w:rPr>
+        <w:t>TODO música:</w:t>
+      </w:r>
+    </w:p>
+    <w:p>
+      <w:pPr>
+        <w:pStyle w:val="ListParagraph"/>
+        <w:numPr>
+          <w:ilvl w:val="0"/>
+          <w:numId w:val="4"/>
+        </w:numPr>
+        <w:rPr>
+          <w:lang w:val="es-ES"/>
+        </w:rPr>
+      </w:pPr>
+      <w:r>
+        <w:rPr>
+          <w:lang w:val="es-ES"/>
+        </w:rPr>
+        <w:t>Música</w:t>
+      </w:r>
+      <w:r>
+        <w:rPr>
+          <w:lang w:val="es-ES"/>
+        </w:rPr>
+        <w:t xml:space="preserve"> de fondo de niveles</w:t>
+      </w:r>
+    </w:p>
+    <w:p>
+      <w:pPr>
+        <w:pStyle w:val="ListParagraph"/>
+        <w:numPr>
+          <w:ilvl w:val="0"/>
+          <w:numId w:val="4"/>
+        </w:numPr>
+        <w:rPr>
+          <w:lang w:val="es-ES"/>
+        </w:rPr>
+      </w:pPr>
+      <w:r>
+        <w:rPr>
+          <w:lang w:val="es-ES"/>
+        </w:rPr>
+        <w:lastRenderedPageBreak/>
+        <w:t>Efectos de sonido de personajes</w:t>
+      </w:r>
+    </w:p>
+    <w:p>
+      <w:pPr>
+        <w:pStyle w:val="ListParagraph"/>
+        <w:numPr>
+          <w:ilvl w:val="0"/>
+          <w:numId w:val="4"/>
+        </w:numPr>
+        <w:rPr>
+          <w:lang w:val="es-ES"/>
+        </w:rPr>
+      </w:pPr>
+      <w:r>
+        <w:rPr>
+          <w:lang w:val="es-ES"/>
+        </w:rPr>
+        <w:t>Efectos de sonido de objetos</w:t>
+      </w:r>
+    </w:p>
+    <w:p>
+      <w:pPr>
+        <w:pStyle w:val="ListParagraph"/>
+        <w:numPr>
+          <w:ilvl w:val="0"/>
+          <w:numId w:val="4"/>
+        </w:numPr>
+        <w:rPr>
+          <w:lang w:val="es-ES"/>
+        </w:rPr>
+      </w:pPr>
+      <w:r>
+        <w:rPr>
+          <w:lang w:val="es-ES"/>
+        </w:rPr>
+        <w:t>Música</w:t>
+      </w:r>
+      <w:r>
+        <w:rPr>
+          <w:lang w:val="es-ES"/>
+        </w:rPr>
+        <w:t xml:space="preserve"> de comienzo y final</w:t>
+      </w:r>
+    </w:p>
+    <w:p>
+      <w:pPr>
+        <w:pStyle w:val="ListParagraph"/>
+        <w:numPr>
+          <w:ilvl w:val="0"/>
+          <w:numId w:val="4"/>
+        </w:numPr>
+        <w:rPr>
+          <w:lang w:val="es-ES"/>
+        </w:rPr>
+      </w:pPr>
+      <w:r>
+        <w:rPr>
+          <w:lang w:val="es-ES"/>
+        </w:rPr>
+        <w:t>Música</w:t>
+      </w:r>
+      <w:r>
+        <w:rPr>
+          <w:lang w:val="es-ES"/>
+        </w:rPr>
+        <w:t xml:space="preserve"> de pantallas de carga</w:t>
+      </w:r>
+    </w:p>
+    <w:p>
+      <w:pPr>
+        <w:rPr>
+          <w:lang w:val="es-ES"/>
+        </w:rPr>
+      </w:pPr>
+    </w:p>
+    <w:p>
+      <w:pPr>
+        <w:rPr>
+          <w:lang w:val="es-ES"/>
+        </w:rPr>
+      </w:pPr>
+      <w:r>
+        <w:rPr>
+          <w:lang w:val="es-ES"/>
+        </w:rPr>
+        <w:t>TODO diseño:</w:t>
+      </w:r>
+    </w:p>
+    <w:p>
+      <w:pPr>
+        <w:pStyle w:val="ListParagraph"/>
+        <w:numPr>
+          <w:ilvl w:val="0"/>
+          <w:numId w:val="5"/>
+        </w:numPr>
+        <w:rPr>
+          <w:lang w:val="es-ES"/>
+        </w:rPr>
+      </w:pPr>
+      <w:r>
+        <w:rPr>
+          <w:lang w:val="es-ES"/>
+        </w:rPr>
+        <w:t>Diseño de 4 niveles (infancia, adolescencia, adultez y vejez) con: 2 caminos mínimo (si no hay tiempo), 3 caminos (normal) y 4 (si nos sobra tiempo)</w:t>
+      </w:r>
+    </w:p>
+    <w:p>
+      <w:pPr>
+        <w:pStyle w:val="ListParagraph"/>
+        <w:numPr>
+          <w:ilvl w:val="0"/>
+          <w:numId w:val="5"/>
+        </w:numPr>
+        <w:rPr>
+          <w:lang w:val="es-ES"/>
+        </w:rPr>
+      </w:pPr>
+      <w:r>
+        <w:rPr>
+          <w:lang w:val="es-ES"/>
+        </w:rPr>
+        <w:t>Diseño de trampas y retos en los niveles</w:t>
+      </w:r>
+    </w:p>
+    <w:p>
+      <w:pPr>
+        <w:rPr>
+          <w:lang w:val="es-ES"/>
+        </w:rPr>
+      </w:pPr>
+    </w:p>
+    <w:p>
+      <w:pPr>
+        <w:rPr>
+          <w:lang w:val="es-ES"/>
+        </w:rPr>
+      </w:pPr>
+      <w:r>
+        <w:rPr>
+          <w:lang w:val="es-ES"/>
+        </w:rPr>
+        <w:t>Convenciones:</w:t>
+      </w:r>
+    </w:p>
+    <w:p>
+      <w:pPr>
+        <w:pStyle w:val="ListParagraph"/>
+        <w:numPr>
+          <w:ilvl w:val="0"/>
+          <w:numId w:val="6"/>
+        </w:numPr>
+        <w:rPr>
+          <w:lang w:val="es-ES"/>
+        </w:rPr>
+      </w:pPr>
+      <w:r>
+        <w:rPr>
+          <w:lang w:val="es-ES"/>
+        </w:rPr>
+        <w:t>256*256 es el tamaño</w:t>
+      </w:r>
+    </w:p>
+    <w:p>
+      <w:pPr>
+        <w:pStyle w:val="ListParagraph"/>
+        <w:numPr>
+          <w:ilvl w:val="0"/>
+          <w:numId w:val="6"/>
+        </w:numPr>
+        <w:rPr>
+          <w:lang w:val="es-ES"/>
+        </w:rPr>
+      </w:pPr>
+      <w:r>
+        <w:rPr>
+          <w:lang w:val="es-ES"/>
+        </w:rPr>
+        <w:t>Movimiento de wisp es como viento</w:t>
+      </w:r>
+    </w:p>
+    <w:p>
+      <w:pPr>
+        <w:pStyle w:val="ListParagraph"/>
+        <w:numPr>
+          <w:ilvl w:val="0"/>
+          <w:numId w:val="6"/>
+        </w:numPr>
+        <w:rPr>
+          <w:lang w:val="es-ES"/>
+        </w:rPr>
+      </w:pPr>
+      <w:r>
+        <w:rPr>
+          <w:lang w:val="es-ES"/>
+        </w:rPr>
+        <w:t>Primero tile luego se decide si hace nivel completo o se colocan en unity</w:t>
+      </w:r>
+    </w:p>
+    <w:p>
+      <w:pPr>
+        <w:pStyle w:val="ListParagraph"/>
+        <w:numPr>
+          <w:ilvl w:val="0"/>
+          <w:numId w:val="6"/>
+        </w:numPr>
+        <w:rPr>
+          <w:lang w:val="es-ES"/>
+        </w:rPr>
+      </w:pPr>
+      <w:r>
+        <w:rPr>
+          <w:lang w:val="es-ES"/>
+        </w:rPr>
+        <w:t xml:space="preserve">Sonido y </w:t>
+      </w:r>
+      <w:r>
+        <w:rPr>
+          <w:lang w:val="es-ES"/>
+        </w:rPr>
+        <w:t>música</w:t>
+      </w:r>
+      <w:r>
+        <w:rPr>
+          <w:lang w:val="es-ES"/>
+        </w:rPr>
+        <w:t xml:space="preserve"> 8 bits</w:t>
+      </w:r>
+    </w:p>
+    <w:p>
+      <w:pPr>
+        <w:pStyle w:val="ListParagraph"/>
+        <w:numPr>
+          <w:ilvl w:val="0"/>
+          <w:numId w:val="6"/>
+        </w:numPr>
+        <w:rPr>
+          <w:lang w:val="es-ES"/>
+        </w:rPr>
+      </w:pPr>
+      <w:r>
+        <w:rPr>
+          <w:lang w:val="es-ES"/>
+        </w:rPr>
+        <w:t>Diálogos</w:t>
+      </w:r>
+      <w:r>
+        <w:rPr>
+          <w:lang w:val="es-ES"/>
+        </w:rPr>
+        <w:t xml:space="preserve"> con burbujas de emociones</w:t>
+      </w:r>
+    </w:p>
+    <w:p>
+      <w:pPr>
+        <w:pStyle w:val="ListParagraph"/>
+        <w:numPr>
+          <w:ilvl w:val="0"/>
+          <w:numId w:val="6"/>
+        </w:numPr>
+        <w:rPr>
+          <w:lang w:val="es-ES"/>
+        </w:rPr>
+      </w:pPr>
+      <w:r>
+        <w:rPr>
+          <w:lang w:val="es-ES"/>
+        </w:rPr>
+        <w:t>E/SPACEBAR para Interactuar</w:t>
+      </w:r>
+    </w:p>
+    <w:p>
+      <w:pPr>
+        <w:pStyle w:val="ListParagraph"/>
+        <w:numPr>
+          <w:ilvl w:val="0"/>
+          <w:numId w:val="6"/>
+        </w:numPr>
+        <w:rPr>
+          <w:lang w:val="es-ES"/>
+        </w:rPr>
+      </w:pPr>
+      <w:r>
+        <w:rPr>
+          <w:lang w:val="es-ES"/>
+        </w:rPr>
+        <w:t>SCAPE para Salir</w:t>
       </w:r>
       <w:bookmarkStart w:id="0" w:name="_GoBack"/>
       <w:bookmarkEnd w:id="0"/>
     </w:p>
     <w:p>
       <w:pPr>
-        <w:pStyle w:val="ListParagraph"/>
-        <w:numPr>
-          <w:ilvl w:val="0"/>
-          <w:numId w:val="1"/>
-        </w:numPr>
-        <w:rPr>
-          <w:strike/>
-          <w:lang w:val="es-ES"/>
-        </w:rPr>
-      </w:pPr>
-      <w:r>
-        <w:rPr>
-          <w:strike/>
-          <w:lang w:val="es-ES"/>
-        </w:rPr>
-        <w:t>Botones</w:t>
-      </w:r>
-    </w:p>
-    <w:p>
-      <w:pPr>
-        <w:pStyle w:val="ListParagraph"/>
-        <w:numPr>
-          <w:ilvl w:val="0"/>
-          <w:numId w:val="1"/>
-        </w:numPr>
-        <w:rPr>
-          <w:strike/>
-          <w:lang w:val="es-ES"/>
-        </w:rPr>
-      </w:pPr>
-      <w:r>
-        <w:rPr>
-          <w:strike/>
-          <w:lang w:val="es-ES"/>
-        </w:rPr>
-        <w:t>Pantalla de carga</w:t>
-      </w:r>
-    </w:p>
-    <w:p>
-      <w:pPr>
-        <w:pStyle w:val="ListParagraph"/>
-        <w:numPr>
-          <w:ilvl w:val="0"/>
-          <w:numId w:val="1"/>
-        </w:numPr>
-        <w:rPr>
-          <w:strike/>
-          <w:lang w:val="es-ES"/>
-        </w:rPr>
-      </w:pPr>
-      <w:r>
-        <w:rPr>
-          <w:strike/>
-          <w:lang w:val="es-ES"/>
-        </w:rPr>
-        <w:t>Luces que se pueden prender</w:t>
-      </w:r>
-    </w:p>
-    <w:p>
-      <w:pPr>
-        <w:pStyle w:val="ListParagraph"/>
-        <w:numPr>
-          <w:ilvl w:val="0"/>
-          <w:numId w:val="1"/>
-        </w:numPr>
-        <w:rPr>
-          <w:strike/>
-        </w:rPr>
-      </w:pPr>
-      <w:proofErr w:type="spellStart"/>
-      <w:r>
-        <w:rPr>
-          <w:strike/>
-        </w:rPr>
-        <w:t>Objetos</w:t>
-      </w:r>
-      <w:proofErr w:type="spellEnd"/>
-      <w:r>
-        <w:rPr>
-          <w:strike/>
-        </w:rPr>
-        <w:t xml:space="preserve"> </w:t>
-      </w:r>
-      <w:proofErr w:type="spellStart"/>
-      <w:r>
-        <w:rPr>
-          <w:strike/>
-        </w:rPr>
-        <w:t>activables</w:t>
-      </w:r>
-      <w:proofErr w:type="spellEnd"/>
-    </w:p>
-    <w:p>
-      <w:pPr>
-        <w:pStyle w:val="ListParagraph"/>
-        <w:numPr>
-          <w:ilvl w:val="0"/>
-          <w:numId w:val="1"/>
-        </w:numPr>
-        <w:rPr>
-          <w:lang w:val="es-ES"/>
-        </w:rPr>
-      </w:pPr>
-      <w:r>
-        <w:rPr>
-          <w:lang w:val="es-ES"/>
-        </w:rPr>
-        <w:t>S</w:t>
-      </w:r>
-      <w:r>
-        <w:rPr>
-          <w:lang w:val="es-ES"/>
-        </w:rPr>
-        <w:t xml:space="preserve">istema para mover la </w:t>
-      </w:r>
-      <w:r>
-        <w:rPr>
-          <w:lang w:val="es-ES"/>
-        </w:rPr>
-        <w:t>cámara</w:t>
-      </w:r>
-      <w:r>
-        <w:rPr>
-          <w:lang w:val="es-ES"/>
-        </w:rPr>
-        <w:t xml:space="preserve"> para enfocar objetos/personajes</w:t>
-      </w:r>
-      <w:r>
-        <w:rPr>
-          <w:lang w:val="es-ES"/>
-        </w:rPr>
-        <w:t xml:space="preserve"> (opcional)</w:t>
-      </w:r>
-    </w:p>
-    <w:p>
-      <w:pPr>
-        <w:rPr>
-          <w:lang w:val="es-ES"/>
-        </w:rPr>
-      </w:pPr>
-    </w:p>
-    <w:p>
-      <w:pPr>
-        <w:rPr>
-          <w:lang w:val="es-ES"/>
-        </w:rPr>
-      </w:pPr>
-      <w:r>
-        <w:rPr>
-          <w:lang w:val="es-ES"/>
-        </w:rPr>
-        <w:t>TODO arte y animación:</w:t>
-      </w:r>
-    </w:p>
-    <w:p>
-      <w:pPr>
-        <w:pStyle w:val="ListParagraph"/>
-        <w:numPr>
-          <w:ilvl w:val="0"/>
-          <w:numId w:val="3"/>
-        </w:numPr>
-        <w:rPr>
-          <w:lang w:val="es-ES"/>
-        </w:rPr>
-      </w:pPr>
-      <w:r>
-        <w:rPr>
-          <w:strike/>
-          <w:lang w:val="es-ES"/>
-        </w:rPr>
-        <w:t>Movimiento de personaje: Arriba, Derecha, Izquierda, Abajo, Diagonales</w:t>
-      </w:r>
-      <w:r>
-        <w:rPr>
-          <w:lang w:val="es-ES"/>
-        </w:rPr>
-        <w:t>, Muerte</w:t>
-      </w:r>
-      <w:r>
-        <w:rPr>
-          <w:lang w:val="es-ES"/>
-        </w:rPr>
-        <w:t xml:space="preserve"> y </w:t>
-      </w:r>
-      <w:r>
-        <w:rPr>
-          <w:strike/>
-          <w:lang w:val="es-ES"/>
-        </w:rPr>
-        <w:t xml:space="preserve">Standing </w:t>
-      </w:r>
-      <w:r>
-        <w:rPr>
-          <w:lang w:val="es-ES"/>
-        </w:rPr>
-        <w:t>(Ver si se puede simplificar usando espejo)</w:t>
-      </w:r>
-    </w:p>
-    <w:p>
-      <w:pPr>
-        <w:pStyle w:val="ListParagraph"/>
-        <w:numPr>
-          <w:ilvl w:val="0"/>
-          <w:numId w:val="3"/>
-        </w:numPr>
-        <w:rPr>
-          <w:lang w:val="es-ES"/>
-        </w:rPr>
-      </w:pPr>
-      <w:r>
-        <w:rPr>
-          <w:lang w:val="es-ES"/>
-        </w:rPr>
-        <w:t>Almas perdidas: mismo que antes</w:t>
-      </w:r>
-    </w:p>
-    <w:p>
-      <w:pPr>
-        <w:pStyle w:val="ListParagraph"/>
-        <w:numPr>
-          <w:ilvl w:val="0"/>
-          <w:numId w:val="3"/>
-        </w:numPr>
-        <w:rPr>
-          <w:lang w:val="es-ES"/>
-        </w:rPr>
-      </w:pPr>
-      <w:r>
-        <w:rPr>
-          <w:lang w:val="es-ES"/>
-        </w:rPr>
-        <w:t>Malos: mismo que antes</w:t>
-      </w:r>
-    </w:p>
-    <w:p>
-      <w:pPr>
-        <w:pStyle w:val="ListParagraph"/>
-        <w:numPr>
-          <w:ilvl w:val="0"/>
-          <w:numId w:val="3"/>
-        </w:numPr>
-        <w:rPr>
-          <w:lang w:val="es-ES"/>
-        </w:rPr>
-      </w:pPr>
-      <w:r>
-        <w:rPr>
-          <w:lang w:val="es-ES"/>
-        </w:rPr>
-        <w:t>Recuerdos: Standing y al ser agarrado</w:t>
-      </w:r>
-    </w:p>
-    <w:p>
-      <w:pPr>
-        <w:pStyle w:val="ListParagraph"/>
-        <w:numPr>
-          <w:ilvl w:val="0"/>
-          <w:numId w:val="3"/>
-        </w:numPr>
-        <w:rPr>
-          <w:strike/>
-          <w:lang w:val="es-ES"/>
-        </w:rPr>
-      </w:pPr>
-      <w:r>
-        <w:rPr>
-          <w:strike/>
-          <w:lang w:val="es-ES"/>
-        </w:rPr>
-        <w:t>Puertas</w:t>
-      </w:r>
-    </w:p>
-    <w:p>
-      <w:pPr>
-        <w:pStyle w:val="ListParagraph"/>
-        <w:numPr>
-          <w:ilvl w:val="0"/>
-          <w:numId w:val="3"/>
-        </w:numPr>
-        <w:rPr>
-          <w:lang w:val="es-ES"/>
-        </w:rPr>
-      </w:pPr>
-      <w:r>
-        <w:rPr>
-          <w:lang w:val="es-ES"/>
-        </w:rPr>
-        <w:t>Trampas</w:t>
-      </w:r>
-    </w:p>
-    <w:p>
-      <w:pPr>
-        <w:pStyle w:val="ListParagraph"/>
-        <w:numPr>
-          <w:ilvl w:val="0"/>
-          <w:numId w:val="3"/>
-        </w:numPr>
-        <w:rPr>
-          <w:lang w:val="es-ES"/>
-        </w:rPr>
-      </w:pPr>
-      <w:r>
-        <w:rPr>
-          <w:lang w:val="es-ES"/>
-        </w:rPr>
-        <w:t>Fondo y arte de nivel</w:t>
-      </w:r>
-    </w:p>
-    <w:p>
-      <w:pPr>
-        <w:pStyle w:val="ListParagraph"/>
-        <w:numPr>
-          <w:ilvl w:val="0"/>
-          <w:numId w:val="3"/>
-        </w:numPr>
-        <w:rPr>
-          <w:lang w:val="es-ES"/>
-        </w:rPr>
-      </w:pPr>
-      <w:r>
-        <w:rPr>
-          <w:lang w:val="es-ES"/>
-        </w:rPr>
-        <w:t>Símbolos</w:t>
-      </w:r>
-      <w:r>
-        <w:rPr>
-          <w:lang w:val="es-ES"/>
-        </w:rPr>
-        <w:t xml:space="preserve"> de energía</w:t>
-      </w:r>
-    </w:p>
-    <w:p>
-      <w:pPr>
-        <w:pStyle w:val="ListParagraph"/>
-        <w:numPr>
-          <w:ilvl w:val="0"/>
-          <w:numId w:val="3"/>
-        </w:numPr>
-        <w:rPr>
-          <w:lang w:val="es-ES"/>
-        </w:rPr>
-      </w:pPr>
-      <w:r>
-        <w:rPr>
-          <w:lang w:val="es-ES"/>
-        </w:rPr>
-        <w:t>Imágenes de los caminos tomados</w:t>
-      </w:r>
-    </w:p>
-    <w:p>
-      <w:pPr>
-        <w:pStyle w:val="ListParagraph"/>
-        <w:numPr>
-          <w:ilvl w:val="0"/>
-          <w:numId w:val="3"/>
-        </w:numPr>
-        <w:rPr>
-          <w:lang w:val="es-ES"/>
-        </w:rPr>
-      </w:pPr>
-      <w:r>
-        <w:rPr>
-          <w:lang w:val="es-ES"/>
-        </w:rPr>
-        <w:t>Fondo del final</w:t>
-      </w:r>
-    </w:p>
-    <w:p>
-      <w:pPr>
-        <w:pStyle w:val="ListParagraph"/>
-        <w:numPr>
-          <w:ilvl w:val="0"/>
-          <w:numId w:val="3"/>
-        </w:numPr>
-        <w:rPr>
-          <w:lang w:val="es-ES"/>
-        </w:rPr>
-      </w:pPr>
-      <w:r>
-        <w:rPr>
-          <w:lang w:val="es-ES"/>
-        </w:rPr>
-        <w:t>Símbolos</w:t>
-      </w:r>
-      <w:r>
-        <w:rPr>
-          <w:lang w:val="es-ES"/>
-        </w:rPr>
-        <w:t xml:space="preserve"> de burbujas de dialogo</w:t>
-      </w:r>
-    </w:p>
-    <w:p>
-      <w:pPr>
-        <w:pStyle w:val="ListParagraph"/>
-        <w:numPr>
-          <w:ilvl w:val="0"/>
-          <w:numId w:val="3"/>
-        </w:numPr>
-        <w:rPr>
-          <w:lang w:val="es-ES"/>
-        </w:rPr>
-      </w:pPr>
-      <w:r>
-        <w:rPr>
-          <w:lang w:val="es-ES"/>
-        </w:rPr>
-        <w:t>Botones</w:t>
-      </w:r>
-    </w:p>
-    <w:p>
-      <w:pPr>
-        <w:pStyle w:val="ListParagraph"/>
-        <w:numPr>
-          <w:ilvl w:val="0"/>
-          <w:numId w:val="3"/>
-        </w:numPr>
-        <w:rPr>
-          <w:lang w:val="es-ES"/>
-        </w:rPr>
-      </w:pPr>
-      <w:r>
-        <w:rPr>
-          <w:lang w:val="es-ES"/>
-        </w:rPr>
-        <w:t>Pantalla de cargas</w:t>
-      </w:r>
-    </w:p>
-    <w:p>
-      <w:pPr>
-        <w:pStyle w:val="ListParagraph"/>
-        <w:numPr>
-          <w:ilvl w:val="0"/>
-          <w:numId w:val="3"/>
-        </w:numPr>
-        <w:rPr>
-          <w:lang w:val="es-ES"/>
-        </w:rPr>
-      </w:pPr>
-      <w:r>
-        <w:rPr>
-          <w:lang w:val="es-ES"/>
-        </w:rPr>
-        <w:t>Objetos activables</w:t>
-      </w:r>
-    </w:p>
-    <w:p>
-      <w:pPr>
-        <w:rPr>
-          <w:lang w:val="es-ES"/>
-        </w:rPr>
-      </w:pPr>
-    </w:p>
-    <w:p>
-      <w:pPr>
-        <w:rPr>
-          <w:lang w:val="es-ES"/>
-        </w:rPr>
-      </w:pPr>
-      <w:proofErr w:type="gramStart"/>
-      <w:r>
-        <w:rPr>
-          <w:lang w:val="es-ES"/>
-        </w:rPr>
-        <w:t>TODO música</w:t>
-      </w:r>
-      <w:proofErr w:type="gramEnd"/>
-      <w:r>
-        <w:rPr>
-          <w:lang w:val="es-ES"/>
-        </w:rPr>
-        <w:t>:</w:t>
-      </w:r>
-    </w:p>
-    <w:p>
-      <w:pPr>
-        <w:pStyle w:val="ListParagraph"/>
-        <w:numPr>
-          <w:ilvl w:val="0"/>
-          <w:numId w:val="4"/>
-        </w:numPr>
-        <w:rPr>
-          <w:lang w:val="es-ES"/>
-        </w:rPr>
-      </w:pPr>
-      <w:r>
-        <w:rPr>
-          <w:lang w:val="es-ES"/>
-        </w:rPr>
-        <w:t>Música</w:t>
-      </w:r>
-      <w:r>
-        <w:rPr>
-          <w:lang w:val="es-ES"/>
-        </w:rPr>
-        <w:t xml:space="preserve"> de fondo de niveles</w:t>
-      </w:r>
-    </w:p>
-    <w:p>
-      <w:pPr>
-        <w:pStyle w:val="ListParagraph"/>
-        <w:numPr>
-          <w:ilvl w:val="0"/>
-          <w:numId w:val="4"/>
+        <w:rPr>
+          <w:lang w:val="es-ES"/>
+        </w:rPr>
+      </w:pPr>
+    </w:p>
+    <w:p>
+      <w:pPr>
+        <w:rPr>
+          <w:lang w:val="es-ES"/>
+        </w:rPr>
+      </w:pPr>
+      <w:r>
+        <w:rPr>
+          <w:lang w:val="es-ES"/>
+        </w:rPr>
+        <w:t>Historia:</w:t>
+      </w:r>
+    </w:p>
+    <w:p>
+      <w:pPr>
+        <w:rPr>
+          <w:lang w:val="es-ES"/>
+        </w:rPr>
+      </w:pPr>
+      <w:r>
+        <w:rPr>
+          <w:lang w:val="es-ES"/>
+        </w:rPr>
+        <w:t xml:space="preserve">Player es un alma (con forma de </w:t>
+      </w:r>
+      <w:r>
+        <w:rPr>
+          <w:lang w:val="es-ES"/>
+        </w:rPr>
+        <w:t>W</w:t>
+      </w:r>
+      <w:r>
+        <w:rPr>
+          <w:lang w:val="es-ES"/>
+        </w:rPr>
+        <w:t>isp) que tiene que pasar por el purgatorio (que parece una mazmorra y tal vez su final un bosque) buscando sus recuerdos (hay 2, 3 o 4 por nivel). Estos son custodiados por miedos que atacan al jugador y le roban energía (si se le acaba muere y rip, se pasa entre niveles)</w:t>
+      </w:r>
+      <w:r>
+        <w:rPr>
+          <w:lang w:val="es-ES"/>
+        </w:rPr>
+        <w:t xml:space="preserve">. Además hay almas perdidas que pueden ser ayudadas por jugador (a cambio dan un poco de </w:t>
+      </w:r>
+      <w:r>
+        <w:rPr>
+          <w:lang w:val="es-ES"/>
+        </w:rPr>
+        <w:t>energía</w:t>
+      </w:r>
+      <w:r>
+        <w:rPr>
+          <w:lang w:val="es-ES"/>
+        </w:rPr>
+        <w:t>) o destruidas (da más energía pero no siempre se puede hacer).</w:t>
+      </w:r>
+    </w:p>
+    <w:p>
+      <w:pPr>
+        <w:rPr>
+          <w:lang w:val="es-ES"/>
+        </w:rPr>
+      </w:pPr>
+      <w:r>
+        <w:rPr>
+          <w:lang w:val="es-ES"/>
+        </w:rPr>
+        <w:t>Para llegar a un recuerdo el jugador tiene que pasar por un camino donde realizara actos que simbolizan el recuerdo que tomara (ej si ataca a alguien hizo algo malo). Mientras más complicado el camino, mejor es el recuerdo (mejor en sentido de no aburrido, lo moral depende de lo que simbolice).</w:t>
+      </w:r>
+      <w:r>
+        <w:rPr>
+          <w:lang w:val="es-ES"/>
+        </w:rPr>
+        <w:t xml:space="preserve"> Cuando se toma el recuerdo, este lleva al jugador al siguiente nivel del purgatorio.</w:t>
+      </w:r>
+    </w:p>
+    <w:p>
+      <w:pPr>
+        <w:rPr>
+          <w:lang w:val="es-ES"/>
+        </w:rPr>
+      </w:pPr>
+      <w:r>
+        <w:rPr>
+          <w:lang w:val="es-ES"/>
+        </w:rPr>
+        <w:t>Una vez encontrados los 4 recuerdos, el jugador conoce la historia de su personaje.</w:t>
+      </w:r>
+    </w:p>
+    <w:p>
+      <w:pPr>
+        <w:rPr>
+          <w:lang w:val="es-ES"/>
+        </w:rPr>
+      </w:pPr>
+    </w:p>
+    <w:p>
+      <w:pPr>
+        <w:rPr>
+          <w:lang w:val="es-ES"/>
+        </w:rPr>
+      </w:pPr>
+      <w:r>
+        <w:rPr>
+          <w:lang w:val="es-ES"/>
+        </w:rPr>
+        <w:t>Estética:</w:t>
+      </w:r>
+    </w:p>
+    <w:p>
+      <w:pPr>
+        <w:pStyle w:val="ListParagraph"/>
+        <w:numPr>
+          <w:ilvl w:val="0"/>
+          <w:numId w:val="8"/>
+        </w:numPr>
+        <w:rPr>
+          <w:lang w:val="es-ES"/>
+        </w:rPr>
+      </w:pPr>
+      <w:r>
+        <w:rPr>
+          <w:lang w:val="es-ES"/>
+        </w:rPr>
+        <w:t>Oscura, medieval. Falta luz y el jugador ve por su propia luz. Hay pocas luces en el purgatorio.</w:t>
+      </w:r>
+    </w:p>
+    <w:p>
+      <w:pPr>
+        <w:pStyle w:val="ListParagraph"/>
+        <w:numPr>
+          <w:ilvl w:val="0"/>
+          <w:numId w:val="8"/>
+        </w:numPr>
+        <w:rPr>
+          <w:lang w:val="es-ES"/>
+        </w:rPr>
+      </w:pPr>
+      <w:r>
+        <w:rPr>
+          <w:lang w:val="es-ES"/>
+        </w:rPr>
+        <w:t>Es sonido es tétrico y claustrofóbico.</w:t>
+      </w:r>
+    </w:p>
+    <w:p>
+      <w:pPr>
+        <w:pStyle w:val="ListParagraph"/>
+        <w:numPr>
+          <w:ilvl w:val="0"/>
+          <w:numId w:val="8"/>
+        </w:numPr>
+        <w:rPr>
+          <w:lang w:val="es-ES"/>
+        </w:rPr>
+      </w:pPr>
+      <w:r>
+        <w:rPr>
+          <w:lang w:val="es-ES"/>
+        </w:rPr>
+        <w:t>Las almas parecen Wisp, es decir etéreo.</w:t>
+      </w:r>
+    </w:p>
+    <w:p>
+      <w:pPr>
+        <w:pStyle w:val="ListParagraph"/>
+        <w:numPr>
+          <w:ilvl w:val="0"/>
+          <w:numId w:val="8"/>
+        </w:numPr>
+        <w:rPr>
+          <w:lang w:val="es-ES"/>
+        </w:rPr>
+      </w:pPr>
+      <w:r>
+        <w:rPr>
+          <w:lang w:val="es-ES"/>
+        </w:rPr>
+        <w:t>Los miedos parecen… (ver como se hace esto)</w:t>
+      </w:r>
+    </w:p>
+    <w:p>
+      <w:pPr>
+        <w:pStyle w:val="ListParagraph"/>
+        <w:numPr>
+          <w:ilvl w:val="0"/>
+          <w:numId w:val="8"/>
         </w:numPr>
         <w:rPr>
           <w:lang w:val="es-ES"/>
@@ -866,444 +1313,7 @@
           <w:lang w:val="es-ES"/>
         </w:rPr>
         <w:lastRenderedPageBreak/>
-        <w:t>Efectos de sonido de personajes</w:t>
-      </w:r>
-    </w:p>
-    <w:p>
-      <w:pPr>
-        <w:pStyle w:val="ListParagraph"/>
-        <w:numPr>
-          <w:ilvl w:val="0"/>
-          <w:numId w:val="4"/>
-        </w:numPr>
-        <w:rPr>
-          <w:lang w:val="es-ES"/>
-        </w:rPr>
-      </w:pPr>
-      <w:r>
-        <w:rPr>
-          <w:lang w:val="es-ES"/>
-        </w:rPr>
-        <w:t>Efectos de sonido de objetos</w:t>
-      </w:r>
-    </w:p>
-    <w:p>
-      <w:pPr>
-        <w:pStyle w:val="ListParagraph"/>
-        <w:numPr>
-          <w:ilvl w:val="0"/>
-          <w:numId w:val="4"/>
-        </w:numPr>
-        <w:rPr>
-          <w:lang w:val="es-ES"/>
-        </w:rPr>
-      </w:pPr>
-      <w:r>
-        <w:rPr>
-          <w:lang w:val="es-ES"/>
-        </w:rPr>
-        <w:t>Música</w:t>
-      </w:r>
-      <w:r>
-        <w:rPr>
-          <w:lang w:val="es-ES"/>
-        </w:rPr>
-        <w:t xml:space="preserve"> de comienzo y final</w:t>
-      </w:r>
-    </w:p>
-    <w:p>
-      <w:pPr>
-        <w:pStyle w:val="ListParagraph"/>
-        <w:numPr>
-          <w:ilvl w:val="0"/>
-          <w:numId w:val="4"/>
-        </w:numPr>
-        <w:rPr>
-          <w:lang w:val="es-ES"/>
-        </w:rPr>
-      </w:pPr>
-      <w:r>
-        <w:rPr>
-          <w:lang w:val="es-ES"/>
-        </w:rPr>
-        <w:t>Música</w:t>
-      </w:r>
-      <w:r>
-        <w:rPr>
-          <w:lang w:val="es-ES"/>
-        </w:rPr>
-        <w:t xml:space="preserve"> de pantallas de carga</w:t>
-      </w:r>
-    </w:p>
-    <w:p>
-      <w:pPr>
-        <w:rPr>
-          <w:lang w:val="es-ES"/>
-        </w:rPr>
-      </w:pPr>
-    </w:p>
-    <w:p>
-      <w:pPr>
-        <w:rPr>
-          <w:lang w:val="es-ES"/>
-        </w:rPr>
-      </w:pPr>
-      <w:r>
-        <w:rPr>
-          <w:lang w:val="es-ES"/>
-        </w:rPr>
-        <w:t>TODO diseño:</w:t>
-      </w:r>
-    </w:p>
-    <w:p>
-      <w:pPr>
-        <w:pStyle w:val="ListParagraph"/>
-        <w:numPr>
-          <w:ilvl w:val="0"/>
-          <w:numId w:val="5"/>
-        </w:numPr>
-        <w:rPr>
-          <w:lang w:val="es-ES"/>
-        </w:rPr>
-      </w:pPr>
-      <w:r>
-        <w:rPr>
-          <w:lang w:val="es-ES"/>
-        </w:rPr>
-        <w:t>Diseño de 4 niveles (infancia, adolescencia, adultez y vejez) con: 2 caminos mínimo (si no hay tiempo), 3 caminos (normal) y 4 (si nos sobra tiempo)</w:t>
-      </w:r>
-    </w:p>
-    <w:p>
-      <w:pPr>
-        <w:pStyle w:val="ListParagraph"/>
-        <w:numPr>
-          <w:ilvl w:val="0"/>
-          <w:numId w:val="5"/>
-        </w:numPr>
-        <w:rPr>
-          <w:lang w:val="es-ES"/>
-        </w:rPr>
-      </w:pPr>
-      <w:r>
-        <w:rPr>
-          <w:lang w:val="es-ES"/>
-        </w:rPr>
-        <w:t>Diseño de trampas y retos en los niveles</w:t>
-      </w:r>
-    </w:p>
-    <w:p>
-      <w:pPr>
-        <w:rPr>
-          <w:lang w:val="es-ES"/>
-        </w:rPr>
-      </w:pPr>
-    </w:p>
-    <w:p>
-      <w:pPr>
-        <w:rPr>
-          <w:lang w:val="es-ES"/>
-        </w:rPr>
-      </w:pPr>
-      <w:r>
-        <w:rPr>
-          <w:lang w:val="es-ES"/>
-        </w:rPr>
-        <w:t>Convenciones:</w:t>
-      </w:r>
-    </w:p>
-    <w:p>
-      <w:pPr>
-        <w:pStyle w:val="ListParagraph"/>
-        <w:numPr>
-          <w:ilvl w:val="0"/>
-          <w:numId w:val="6"/>
-        </w:numPr>
-        <w:rPr>
-          <w:lang w:val="es-ES"/>
-        </w:rPr>
-      </w:pPr>
-      <w:r>
-        <w:rPr>
-          <w:lang w:val="es-ES"/>
-        </w:rPr>
-        <w:t>256*256 es el tamaño</w:t>
-      </w:r>
-    </w:p>
-    <w:p>
-      <w:pPr>
-        <w:pStyle w:val="ListParagraph"/>
-        <w:numPr>
-          <w:ilvl w:val="0"/>
-          <w:numId w:val="6"/>
-        </w:numPr>
-        <w:rPr>
-          <w:lang w:val="es-ES"/>
-        </w:rPr>
-      </w:pPr>
-      <w:r>
-        <w:rPr>
-          <w:lang w:val="es-ES"/>
-        </w:rPr>
-        <w:t xml:space="preserve">Movimiento de </w:t>
-      </w:r>
-      <w:proofErr w:type="spellStart"/>
-      <w:r>
-        <w:rPr>
-          <w:lang w:val="es-ES"/>
-        </w:rPr>
-        <w:t>wisp</w:t>
-      </w:r>
-      <w:proofErr w:type="spellEnd"/>
-      <w:r>
-        <w:rPr>
-          <w:lang w:val="es-ES"/>
-        </w:rPr>
-        <w:t xml:space="preserve"> es como viento</w:t>
-      </w:r>
-    </w:p>
-    <w:p>
-      <w:pPr>
-        <w:pStyle w:val="ListParagraph"/>
-        <w:numPr>
-          <w:ilvl w:val="0"/>
-          <w:numId w:val="6"/>
-        </w:numPr>
-        <w:rPr>
-          <w:lang w:val="es-ES"/>
-        </w:rPr>
-      </w:pPr>
-      <w:r>
-        <w:rPr>
-          <w:lang w:val="es-ES"/>
-        </w:rPr>
-        <w:t xml:space="preserve">Primero tile luego se decide si hace nivel completo o se colocan en </w:t>
-      </w:r>
-      <w:proofErr w:type="spellStart"/>
-      <w:r>
-        <w:rPr>
-          <w:lang w:val="es-ES"/>
-        </w:rPr>
-        <w:t>unity</w:t>
-      </w:r>
-      <w:proofErr w:type="spellEnd"/>
-    </w:p>
-    <w:p>
-      <w:pPr>
-        <w:pStyle w:val="ListParagraph"/>
-        <w:numPr>
-          <w:ilvl w:val="0"/>
-          <w:numId w:val="6"/>
-        </w:numPr>
-        <w:rPr>
-          <w:lang w:val="es-ES"/>
-        </w:rPr>
-      </w:pPr>
-      <w:r>
-        <w:rPr>
-          <w:lang w:val="es-ES"/>
-        </w:rPr>
-        <w:t xml:space="preserve">Sonido y </w:t>
-      </w:r>
-      <w:r>
-        <w:rPr>
-          <w:lang w:val="es-ES"/>
-        </w:rPr>
-        <w:t>música</w:t>
-      </w:r>
-      <w:r>
-        <w:rPr>
-          <w:lang w:val="es-ES"/>
-        </w:rPr>
-        <w:t xml:space="preserve"> 8 bits</w:t>
-      </w:r>
-    </w:p>
-    <w:p>
-      <w:pPr>
-        <w:pStyle w:val="ListParagraph"/>
-        <w:numPr>
-          <w:ilvl w:val="0"/>
-          <w:numId w:val="6"/>
-        </w:numPr>
-        <w:rPr>
-          <w:lang w:val="es-ES"/>
-        </w:rPr>
-      </w:pPr>
-      <w:r>
-        <w:rPr>
-          <w:lang w:val="es-ES"/>
-        </w:rPr>
-        <w:t>Diálogos</w:t>
-      </w:r>
-      <w:r>
-        <w:rPr>
-          <w:lang w:val="es-ES"/>
-        </w:rPr>
-        <w:t xml:space="preserve"> con burbujas de emociones</w:t>
-      </w:r>
-    </w:p>
-    <w:p>
-      <w:pPr>
-        <w:rPr>
-          <w:lang w:val="es-ES"/>
-        </w:rPr>
-      </w:pPr>
-    </w:p>
-    <w:p>
-      <w:pPr>
-        <w:rPr>
-          <w:lang w:val="es-ES"/>
-        </w:rPr>
-      </w:pPr>
-      <w:r>
-        <w:rPr>
-          <w:lang w:val="es-ES"/>
-        </w:rPr>
-        <w:t>Historia:</w:t>
-      </w:r>
-    </w:p>
-    <w:p>
-      <w:pPr>
-        <w:rPr>
-          <w:lang w:val="es-ES"/>
-        </w:rPr>
-      </w:pPr>
-      <w:r>
-        <w:rPr>
-          <w:lang w:val="es-ES"/>
-        </w:rPr>
-        <w:t xml:space="preserve">Player es un alma (con forma de </w:t>
-      </w:r>
-      <w:proofErr w:type="spellStart"/>
-      <w:r>
-        <w:rPr>
-          <w:lang w:val="es-ES"/>
-        </w:rPr>
-        <w:t>W</w:t>
-      </w:r>
-      <w:r>
-        <w:rPr>
-          <w:lang w:val="es-ES"/>
-        </w:rPr>
-        <w:t>isp</w:t>
-      </w:r>
-      <w:proofErr w:type="spellEnd"/>
-      <w:r>
-        <w:rPr>
-          <w:lang w:val="es-ES"/>
-        </w:rPr>
-        <w:t xml:space="preserve">) que tiene que pasar por el purgatorio (que parece una mazmorra y tal vez su final un bosque) buscando sus recuerdos (hay 2, 3 o 4 por nivel). Estos son custodiados por miedos que atacan al jugador y le roban energía (si se le acaba muere y </w:t>
-      </w:r>
-      <w:proofErr w:type="spellStart"/>
-      <w:r>
-        <w:rPr>
-          <w:lang w:val="es-ES"/>
-        </w:rPr>
-        <w:t>rip</w:t>
-      </w:r>
-      <w:proofErr w:type="spellEnd"/>
-      <w:r>
-        <w:rPr>
-          <w:lang w:val="es-ES"/>
-        </w:rPr>
-        <w:t>, se pasa entre niveles)</w:t>
-      </w:r>
-      <w:r>
-        <w:rPr>
-          <w:lang w:val="es-ES"/>
-        </w:rPr>
-        <w:t xml:space="preserve">. </w:t>
-      </w:r>
-      <w:proofErr w:type="gramStart"/>
-      <w:r>
-        <w:rPr>
-          <w:lang w:val="es-ES"/>
-        </w:rPr>
-        <w:t>Además</w:t>
-      </w:r>
-      <w:proofErr w:type="gramEnd"/>
-      <w:r>
-        <w:rPr>
-          <w:lang w:val="es-ES"/>
-        </w:rPr>
-        <w:t xml:space="preserve"> hay almas perdidas que pueden ser ayudadas por jugador (a cambio dan un poco de </w:t>
-      </w:r>
-      <w:r>
-        <w:rPr>
-          <w:lang w:val="es-ES"/>
-        </w:rPr>
-        <w:t>energía</w:t>
-      </w:r>
-      <w:r>
-        <w:rPr>
-          <w:lang w:val="es-ES"/>
-        </w:rPr>
-        <w:t>) o destruidas (da más energía pero no siempre se puede hacer).</w:t>
-      </w:r>
-    </w:p>
-    <w:p>
-      <w:pPr>
-        <w:rPr>
-          <w:lang w:val="es-ES"/>
-        </w:rPr>
-      </w:pPr>
-      <w:r>
-        <w:rPr>
-          <w:lang w:val="es-ES"/>
-        </w:rPr>
-        <w:t>Para llegar a un recuerdo el jugador tiene que pasar por un camino donde realizara actos que simbolizan el recuerdo que tomara (</w:t>
-      </w:r>
-      <w:proofErr w:type="spellStart"/>
-      <w:r>
-        <w:rPr>
-          <w:lang w:val="es-ES"/>
-        </w:rPr>
-        <w:t>ej</w:t>
-      </w:r>
-      <w:proofErr w:type="spellEnd"/>
-      <w:r>
-        <w:rPr>
-          <w:lang w:val="es-ES"/>
-        </w:rPr>
-        <w:t xml:space="preserve"> si ataca a alguien hizo algo malo). Mientras más complicado el camino, mejor es el recuerdo (mejor en sentido de no aburrido, lo moral depende de lo que simbolice).</w:t>
-      </w:r>
-      <w:r>
-        <w:rPr>
-          <w:lang w:val="es-ES"/>
-        </w:rPr>
-        <w:t xml:space="preserve"> Cuando se toma el recuerdo, este lleva al jugador al siguiente nivel del purgatorio.</w:t>
-      </w:r>
-    </w:p>
-    <w:p>
-      <w:pPr>
-        <w:rPr>
-          <w:lang w:val="es-ES"/>
-        </w:rPr>
-      </w:pPr>
-      <w:r>
-        <w:rPr>
-          <w:lang w:val="es-ES"/>
-        </w:rPr>
-        <w:t>Una vez encontrados los 4 recuerdos, el jugador conoce la historia de su personaje.</w:t>
-      </w:r>
-    </w:p>
-    <w:p>
-      <w:pPr>
-        <w:rPr>
-          <w:lang w:val="es-ES"/>
-        </w:rPr>
-      </w:pPr>
-    </w:p>
-    <w:p>
-      <w:pPr>
-        <w:rPr>
-          <w:lang w:val="es-ES"/>
-        </w:rPr>
-      </w:pPr>
-      <w:r>
-        <w:rPr>
-          <w:lang w:val="es-ES"/>
-        </w:rPr>
-        <w:t>Estética:</w:t>
+        <w:t>Vista Top-Down</w:t>
       </w:r>
     </w:p>
     <w:p>
@@ -1321,7 +1331,7 @@
         <w:rPr>
           <w:lang w:val="es-ES"/>
         </w:rPr>
-        <w:t>Oscura, medieval. Falta luz y el jugador ve por su propia luz. Hay pocas luces en el purgatorio.</w:t>
+        <w:t>Protagonista es como llama amarilla.</w:t>
       </w:r>
     </w:p>
     <w:p>
@@ -1339,111 +1349,6 @@
         <w:rPr>
           <w:lang w:val="es-ES"/>
         </w:rPr>
-        <w:t>Es sonido es tétrico y claustrofóbico.</w:t>
-      </w:r>
-    </w:p>
-    <w:p>
-      <w:pPr>
-        <w:pStyle w:val="ListParagraph"/>
-        <w:numPr>
-          <w:ilvl w:val="0"/>
-          <w:numId w:val="8"/>
-        </w:numPr>
-        <w:rPr>
-          <w:lang w:val="es-ES"/>
-        </w:rPr>
-      </w:pPr>
-      <w:r>
-        <w:rPr>
-          <w:lang w:val="es-ES"/>
-        </w:rPr>
-        <w:t xml:space="preserve">Las almas parecen </w:t>
-      </w:r>
-      <w:proofErr w:type="spellStart"/>
-      <w:r>
-        <w:rPr>
-          <w:lang w:val="es-ES"/>
-        </w:rPr>
-        <w:t>Wisp</w:t>
-      </w:r>
-      <w:proofErr w:type="spellEnd"/>
-      <w:r>
-        <w:rPr>
-          <w:lang w:val="es-ES"/>
-        </w:rPr>
-        <w:t>, es decir etéreo.</w:t>
-      </w:r>
-    </w:p>
-    <w:p>
-      <w:pPr>
-        <w:pStyle w:val="ListParagraph"/>
-        <w:numPr>
-          <w:ilvl w:val="0"/>
-          <w:numId w:val="8"/>
-        </w:numPr>
-        <w:rPr>
-          <w:lang w:val="es-ES"/>
-        </w:rPr>
-      </w:pPr>
-      <w:r>
-        <w:rPr>
-          <w:lang w:val="es-ES"/>
-        </w:rPr>
-        <w:t>Los miedos parecen… (ver como se hace esto)</w:t>
-      </w:r>
-    </w:p>
-    <w:p>
-      <w:pPr>
-        <w:pStyle w:val="ListParagraph"/>
-        <w:numPr>
-          <w:ilvl w:val="0"/>
-          <w:numId w:val="8"/>
-        </w:numPr>
-        <w:rPr>
-          <w:lang w:val="es-ES"/>
-        </w:rPr>
-      </w:pPr>
-      <w:r>
-        <w:rPr>
-          <w:lang w:val="es-ES"/>
-        </w:rPr>
-        <w:t>Vista Top-Down</w:t>
-      </w:r>
-    </w:p>
-    <w:p>
-      <w:pPr>
-        <w:pStyle w:val="ListParagraph"/>
-        <w:numPr>
-          <w:ilvl w:val="0"/>
-          <w:numId w:val="8"/>
-        </w:numPr>
-        <w:rPr>
-          <w:lang w:val="es-ES"/>
-        </w:rPr>
-      </w:pPr>
-      <w:r>
-        <w:rPr>
-          <w:lang w:val="es-ES"/>
-        </w:rPr>
-        <w:t>Protagonista es como llama amarilla.</w:t>
-      </w:r>
-    </w:p>
-    <w:p>
-      <w:pPr>
-        <w:pStyle w:val="ListParagraph"/>
-        <w:numPr>
-          <w:ilvl w:val="0"/>
-          <w:numId w:val="8"/>
-        </w:numPr>
-        <w:rPr>
-          <w:lang w:val="es-ES"/>
-        </w:rPr>
-      </w:pPr>
-      <w:r>
-        <w:rPr>
-          <w:lang w:val="es-ES"/>
-        </w:rPr>
-        <w:lastRenderedPageBreak/>
         <w:t>Almas perdidas como esferas azules.</w:t>
       </w:r>
       <w:r>

</xml_diff>

<commit_message>
Sistema de Spawn en Nivel
Depende del recuerdo anteriormente tomado
</commit_message>
<xml_diff>
--- a/Assets/TODO.docx
+++ b/Assets/TODO.docx
@@ -8,6 +8,7 @@
           <w:lang w:val="es-ES"/>
         </w:rPr>
       </w:pPr>
+      <w:proofErr w:type="gramStart"/>
       <w:r>
         <w:rPr>
           <w:lang w:val="es-ES"/>
@@ -20,6 +21,7 @@
         </w:rPr>
         <w:t xml:space="preserve"> programación</w:t>
       </w:r>
+      <w:proofErr w:type="gramEnd"/>
       <w:r>
         <w:rPr>
           <w:lang w:val="es-ES"/>
@@ -39,12 +41,21 @@
           <w:lang w:val="es-ES"/>
         </w:rPr>
       </w:pPr>
-      <w:r>
-        <w:rPr>
-          <w:strike/>
-          <w:lang w:val="es-ES"/>
-        </w:rPr>
-        <w:t>Mov Player</w:t>
+      <w:proofErr w:type="spellStart"/>
+      <w:r>
+        <w:rPr>
+          <w:strike/>
+          <w:lang w:val="es-ES"/>
+        </w:rPr>
+        <w:t>Mov</w:t>
+      </w:r>
+      <w:proofErr w:type="spellEnd"/>
+      <w:r>
+        <w:rPr>
+          <w:strike/>
+          <w:lang w:val="es-ES"/>
+        </w:rPr>
+        <w:t xml:space="preserve"> Player</w:t>
       </w:r>
     </w:p>
     <w:p>
@@ -151,9 +162,11 @@
           <w:numId w:val="1"/>
         </w:numPr>
       </w:pPr>
+      <w:proofErr w:type="spellStart"/>
       <w:r>
         <w:t>Trampas</w:t>
       </w:r>
+      <w:proofErr w:type="spellEnd"/>
     </w:p>
     <w:p>
       <w:pPr>
@@ -210,6 +223,224 @@
           <w:numId w:val="1"/>
         </w:numPr>
         <w:rPr>
+          <w:strike/>
+          <w:lang w:val="es-ES"/>
+        </w:rPr>
+      </w:pPr>
+      <w:r>
+        <w:rPr>
+          <w:strike/>
+          <w:lang w:val="es-ES"/>
+        </w:rPr>
+        <w:t>Sistema de aparecer en nivel y pasar al siguiente</w:t>
+      </w:r>
+    </w:p>
+    <w:p>
+      <w:pPr>
+        <w:pStyle w:val="ListParagraph"/>
+        <w:numPr>
+          <w:ilvl w:val="0"/>
+          <w:numId w:val="1"/>
+        </w:numPr>
+        <w:rPr>
+          <w:lang w:val="es-ES"/>
+        </w:rPr>
+      </w:pPr>
+      <w:r>
+        <w:rPr>
+          <w:lang w:val="es-ES"/>
+        </w:rPr>
+        <w:t>Sistema de música de fondo</w:t>
+      </w:r>
+    </w:p>
+    <w:p>
+      <w:pPr>
+        <w:pStyle w:val="ListParagraph"/>
+        <w:numPr>
+          <w:ilvl w:val="0"/>
+          <w:numId w:val="1"/>
+        </w:numPr>
+        <w:rPr>
+          <w:strike/>
+          <w:lang w:val="es-ES"/>
+        </w:rPr>
+      </w:pPr>
+      <w:r>
+        <w:rPr>
+          <w:strike/>
+          <w:lang w:val="es-ES"/>
+        </w:rPr>
+        <w:t>Sistema final que muestra historia</w:t>
+      </w:r>
+    </w:p>
+    <w:p>
+      <w:pPr>
+        <w:pStyle w:val="ListParagraph"/>
+        <w:numPr>
+          <w:ilvl w:val="0"/>
+          <w:numId w:val="1"/>
+        </w:numPr>
+        <w:rPr>
+          <w:lang w:val="es-ES"/>
+        </w:rPr>
+      </w:pPr>
+      <w:proofErr w:type="spellStart"/>
+      <w:r>
+        <w:rPr>
+          <w:lang w:val="es-ES"/>
+        </w:rPr>
+        <w:t>Shaders</w:t>
+      </w:r>
+      <w:proofErr w:type="spellEnd"/>
+      <w:r>
+        <w:rPr>
+          <w:lang w:val="es-ES"/>
+        </w:rPr>
+        <w:t xml:space="preserve"> de luz y oscuridad</w:t>
+      </w:r>
+    </w:p>
+    <w:p>
+      <w:pPr>
+        <w:pStyle w:val="ListParagraph"/>
+        <w:numPr>
+          <w:ilvl w:val="0"/>
+          <w:numId w:val="1"/>
+        </w:numPr>
+        <w:rPr>
+          <w:lang w:val="es-ES"/>
+        </w:rPr>
+      </w:pPr>
+      <w:r>
+        <w:rPr>
+          <w:lang w:val="es-ES"/>
+        </w:rPr>
+        <w:t>Sistema de sonidos a personajes</w:t>
+      </w:r>
+    </w:p>
+    <w:p>
+      <w:pPr>
+        <w:pStyle w:val="ListParagraph"/>
+        <w:numPr>
+          <w:ilvl w:val="0"/>
+          <w:numId w:val="1"/>
+        </w:numPr>
+        <w:rPr>
+          <w:strike/>
+          <w:lang w:val="es-ES"/>
+        </w:rPr>
+      </w:pPr>
+      <w:r>
+        <w:rPr>
+          <w:strike/>
+          <w:lang w:val="es-ES"/>
+        </w:rPr>
+        <w:t>Sistema de burbujas de emociones</w:t>
+      </w:r>
+    </w:p>
+    <w:p>
+      <w:pPr>
+        <w:pStyle w:val="ListParagraph"/>
+        <w:numPr>
+          <w:ilvl w:val="0"/>
+          <w:numId w:val="1"/>
+        </w:numPr>
+        <w:rPr>
+          <w:strike/>
+          <w:lang w:val="es-ES"/>
+        </w:rPr>
+      </w:pPr>
+      <w:r>
+        <w:rPr>
+          <w:strike/>
+          <w:lang w:val="es-ES"/>
+        </w:rPr>
+        <w:t>Botones</w:t>
+      </w:r>
+    </w:p>
+    <w:p>
+      <w:pPr>
+        <w:pStyle w:val="ListParagraph"/>
+        <w:numPr>
+          <w:ilvl w:val="0"/>
+          <w:numId w:val="1"/>
+        </w:numPr>
+        <w:rPr>
+          <w:strike/>
+          <w:lang w:val="es-ES"/>
+        </w:rPr>
+      </w:pPr>
+      <w:r>
+        <w:rPr>
+          <w:strike/>
+          <w:lang w:val="es-ES"/>
+        </w:rPr>
+        <w:t>Pantalla de carga</w:t>
+      </w:r>
+    </w:p>
+    <w:p>
+      <w:pPr>
+        <w:pStyle w:val="ListParagraph"/>
+        <w:numPr>
+          <w:ilvl w:val="0"/>
+          <w:numId w:val="1"/>
+        </w:numPr>
+        <w:rPr>
+          <w:strike/>
+          <w:lang w:val="es-ES"/>
+        </w:rPr>
+      </w:pPr>
+      <w:r>
+        <w:rPr>
+          <w:strike/>
+          <w:lang w:val="es-ES"/>
+        </w:rPr>
+        <w:t>Luces que se pueden prender</w:t>
+      </w:r>
+      <w:bookmarkStart w:id="0" w:name="_GoBack"/>
+      <w:bookmarkEnd w:id="0"/>
+    </w:p>
+    <w:p>
+      <w:pPr>
+        <w:pStyle w:val="ListParagraph"/>
+        <w:numPr>
+          <w:ilvl w:val="0"/>
+          <w:numId w:val="1"/>
+        </w:numPr>
+        <w:rPr>
+          <w:strike/>
+        </w:rPr>
+      </w:pPr>
+      <w:proofErr w:type="spellStart"/>
+      <w:r>
+        <w:rPr>
+          <w:strike/>
+        </w:rPr>
+        <w:t>Objetos</w:t>
+      </w:r>
+      <w:proofErr w:type="spellEnd"/>
+      <w:r>
+        <w:rPr>
+          <w:strike/>
+        </w:rPr>
+        <w:t xml:space="preserve"> </w:t>
+      </w:r>
+      <w:proofErr w:type="spellStart"/>
+      <w:r>
+        <w:rPr>
+          <w:strike/>
+        </w:rPr>
+        <w:t>activables</w:t>
+      </w:r>
+      <w:proofErr w:type="spellEnd"/>
+    </w:p>
+    <w:p>
+      <w:pPr>
+        <w:pStyle w:val="ListParagraph"/>
+        <w:numPr>
+          <w:ilvl w:val="0"/>
+          <w:numId w:val="1"/>
+        </w:numPr>
+        <w:rPr>
           <w:lang w:val="es-ES"/>
         </w:rPr>
       </w:pPr>
@@ -223,125 +454,298 @@
         <w:rPr>
           <w:lang w:val="es-ES"/>
         </w:rPr>
-        <w:t xml:space="preserve">istema de aparecer en nivel </w:t>
-      </w:r>
-      <w:r>
-        <w:rPr>
-          <w:strike/>
-          <w:lang w:val="es-ES"/>
-        </w:rPr>
-        <w:t>y pasar al siguiente</w:t>
-      </w:r>
-    </w:p>
-    <w:p>
-      <w:pPr>
-        <w:pStyle w:val="ListParagraph"/>
-        <w:numPr>
-          <w:ilvl w:val="0"/>
-          <w:numId w:val="1"/>
-        </w:numPr>
-        <w:rPr>
-          <w:lang w:val="es-ES"/>
-        </w:rPr>
-      </w:pPr>
-      <w:r>
-        <w:rPr>
-          <w:lang w:val="es-ES"/>
-        </w:rPr>
-        <w:t>Sistema de música de fondo</w:t>
-      </w:r>
-    </w:p>
-    <w:p>
-      <w:pPr>
-        <w:pStyle w:val="ListParagraph"/>
-        <w:numPr>
-          <w:ilvl w:val="0"/>
-          <w:numId w:val="1"/>
-        </w:numPr>
-        <w:rPr>
-          <w:strike/>
-          <w:lang w:val="es-ES"/>
-        </w:rPr>
-      </w:pPr>
-      <w:r>
-        <w:rPr>
-          <w:strike/>
-          <w:lang w:val="es-ES"/>
-        </w:rPr>
-        <w:t>Sistema final que muestra historia</w:t>
-      </w:r>
-    </w:p>
-    <w:p>
-      <w:pPr>
-        <w:pStyle w:val="ListParagraph"/>
-        <w:numPr>
-          <w:ilvl w:val="0"/>
-          <w:numId w:val="1"/>
-        </w:numPr>
-        <w:rPr>
-          <w:lang w:val="es-ES"/>
-        </w:rPr>
-      </w:pPr>
-      <w:r>
-        <w:rPr>
-          <w:lang w:val="es-ES"/>
-        </w:rPr>
-        <w:t>Shaders de luz y oscuridad</w:t>
-      </w:r>
-    </w:p>
-    <w:p>
-      <w:pPr>
-        <w:pStyle w:val="ListParagraph"/>
-        <w:numPr>
-          <w:ilvl w:val="0"/>
-          <w:numId w:val="1"/>
-        </w:numPr>
-        <w:rPr>
-          <w:lang w:val="es-ES"/>
-        </w:rPr>
-      </w:pPr>
-      <w:r>
-        <w:rPr>
-          <w:lang w:val="es-ES"/>
-        </w:rPr>
-        <w:t>Sistema de sonidos a personajes</w:t>
-      </w:r>
-    </w:p>
-    <w:p>
-      <w:pPr>
-        <w:pStyle w:val="ListParagraph"/>
-        <w:numPr>
-          <w:ilvl w:val="0"/>
-          <w:numId w:val="1"/>
-        </w:numPr>
-        <w:rPr>
-          <w:strike/>
-          <w:lang w:val="es-ES"/>
-        </w:rPr>
-      </w:pPr>
-      <w:r>
-        <w:rPr>
-          <w:strike/>
-          <w:lang w:val="es-ES"/>
-        </w:rPr>
-        <w:t>Sistema de burbujas de emociones</w:t>
-      </w:r>
-    </w:p>
-    <w:p>
-      <w:pPr>
-        <w:pStyle w:val="ListParagraph"/>
-        <w:numPr>
-          <w:ilvl w:val="0"/>
-          <w:numId w:val="1"/>
-        </w:numPr>
-        <w:rPr>
-          <w:strike/>
-          <w:lang w:val="es-ES"/>
-        </w:rPr>
-      </w:pPr>
-      <w:r>
-        <w:rPr>
-          <w:strike/>
+        <w:t xml:space="preserve">istema para mover la </w:t>
+      </w:r>
+      <w:r>
+        <w:rPr>
+          <w:lang w:val="es-ES"/>
+        </w:rPr>
+        <w:t>cámara</w:t>
+      </w:r>
+      <w:r>
+        <w:rPr>
+          <w:lang w:val="es-ES"/>
+        </w:rPr>
+        <w:t xml:space="preserve"> para enfocar objetos/personajes</w:t>
+      </w:r>
+      <w:r>
+        <w:rPr>
+          <w:lang w:val="es-ES"/>
+        </w:rPr>
+        <w:t xml:space="preserve"> (opcional)</w:t>
+      </w:r>
+    </w:p>
+    <w:p>
+      <w:pPr>
+        <w:rPr>
+          <w:lang w:val="es-ES"/>
+        </w:rPr>
+      </w:pPr>
+    </w:p>
+    <w:p>
+      <w:pPr>
+        <w:rPr>
+          <w:lang w:val="es-ES"/>
+        </w:rPr>
+      </w:pPr>
+      <w:r>
+        <w:rPr>
+          <w:lang w:val="es-ES"/>
+        </w:rPr>
+        <w:t>TODO arte y animación:</w:t>
+      </w:r>
+    </w:p>
+    <w:p>
+      <w:pPr>
+        <w:pStyle w:val="ListParagraph"/>
+        <w:numPr>
+          <w:ilvl w:val="0"/>
+          <w:numId w:val="3"/>
+        </w:numPr>
+        <w:rPr>
+          <w:lang w:val="es-ES"/>
+        </w:rPr>
+      </w:pPr>
+      <w:r>
+        <w:rPr>
+          <w:strike/>
+          <w:lang w:val="es-ES"/>
+        </w:rPr>
+        <w:t>Movimiento de personaje: Arriba, Derecha, Izquierda, Abajo, Diagonales</w:t>
+      </w:r>
+      <w:r>
+        <w:rPr>
+          <w:lang w:val="es-ES"/>
+        </w:rPr>
+        <w:t>, Muerte</w:t>
+      </w:r>
+      <w:r>
+        <w:rPr>
+          <w:lang w:val="es-ES"/>
+        </w:rPr>
+        <w:t xml:space="preserve"> y </w:t>
+      </w:r>
+      <w:r>
+        <w:rPr>
+          <w:strike/>
+          <w:lang w:val="es-ES"/>
+        </w:rPr>
+        <w:t xml:space="preserve">Standing </w:t>
+      </w:r>
+      <w:r>
+        <w:rPr>
+          <w:lang w:val="es-ES"/>
+        </w:rPr>
+        <w:t>(Ver si se puede simplificar usando espejo)</w:t>
+      </w:r>
+    </w:p>
+    <w:p>
+      <w:pPr>
+        <w:pStyle w:val="ListParagraph"/>
+        <w:numPr>
+          <w:ilvl w:val="0"/>
+          <w:numId w:val="3"/>
+        </w:numPr>
+        <w:rPr>
+          <w:lang w:val="es-ES"/>
+        </w:rPr>
+      </w:pPr>
+      <w:r>
+        <w:rPr>
+          <w:lang w:val="es-ES"/>
+        </w:rPr>
+        <w:t>Almas perdidas: mismo que antes</w:t>
+      </w:r>
+    </w:p>
+    <w:p>
+      <w:pPr>
+        <w:pStyle w:val="ListParagraph"/>
+        <w:numPr>
+          <w:ilvl w:val="0"/>
+          <w:numId w:val="3"/>
+        </w:numPr>
+        <w:rPr>
+          <w:lang w:val="es-ES"/>
+        </w:rPr>
+      </w:pPr>
+      <w:r>
+        <w:rPr>
+          <w:lang w:val="es-ES"/>
+        </w:rPr>
+        <w:t>Malos: mismo que antes</w:t>
+      </w:r>
+    </w:p>
+    <w:p>
+      <w:pPr>
+        <w:pStyle w:val="ListParagraph"/>
+        <w:numPr>
+          <w:ilvl w:val="0"/>
+          <w:numId w:val="3"/>
+        </w:numPr>
+        <w:rPr>
+          <w:lang w:val="es-ES"/>
+        </w:rPr>
+      </w:pPr>
+      <w:r>
+        <w:rPr>
+          <w:lang w:val="es-ES"/>
+        </w:rPr>
+        <w:t>Recuerdos: Standing y al ser agarrado</w:t>
+      </w:r>
+    </w:p>
+    <w:p>
+      <w:pPr>
+        <w:pStyle w:val="ListParagraph"/>
+        <w:numPr>
+          <w:ilvl w:val="0"/>
+          <w:numId w:val="3"/>
+        </w:numPr>
+        <w:rPr>
+          <w:strike/>
+          <w:lang w:val="es-ES"/>
+        </w:rPr>
+      </w:pPr>
+      <w:r>
+        <w:rPr>
+          <w:strike/>
+          <w:lang w:val="es-ES"/>
+        </w:rPr>
+        <w:t>Puertas</w:t>
+      </w:r>
+    </w:p>
+    <w:p>
+      <w:pPr>
+        <w:pStyle w:val="ListParagraph"/>
+        <w:numPr>
+          <w:ilvl w:val="0"/>
+          <w:numId w:val="3"/>
+        </w:numPr>
+        <w:rPr>
+          <w:lang w:val="es-ES"/>
+        </w:rPr>
+      </w:pPr>
+      <w:r>
+        <w:rPr>
+          <w:lang w:val="es-ES"/>
+        </w:rPr>
+        <w:t>Trampas</w:t>
+      </w:r>
+    </w:p>
+    <w:p>
+      <w:pPr>
+        <w:pStyle w:val="ListParagraph"/>
+        <w:numPr>
+          <w:ilvl w:val="0"/>
+          <w:numId w:val="3"/>
+        </w:numPr>
+        <w:rPr>
+          <w:lang w:val="es-ES"/>
+        </w:rPr>
+      </w:pPr>
+      <w:r>
+        <w:rPr>
+          <w:lang w:val="es-ES"/>
+        </w:rPr>
+        <w:t>Fondo y arte de nivel</w:t>
+      </w:r>
+    </w:p>
+    <w:p>
+      <w:pPr>
+        <w:pStyle w:val="ListParagraph"/>
+        <w:numPr>
+          <w:ilvl w:val="0"/>
+          <w:numId w:val="3"/>
+        </w:numPr>
+        <w:rPr>
+          <w:lang w:val="es-ES"/>
+        </w:rPr>
+      </w:pPr>
+      <w:r>
+        <w:rPr>
+          <w:lang w:val="es-ES"/>
+        </w:rPr>
+        <w:t>Símbolos</w:t>
+      </w:r>
+      <w:r>
+        <w:rPr>
+          <w:lang w:val="es-ES"/>
+        </w:rPr>
+        <w:t xml:space="preserve"> de energía</w:t>
+      </w:r>
+    </w:p>
+    <w:p>
+      <w:pPr>
+        <w:pStyle w:val="ListParagraph"/>
+        <w:numPr>
+          <w:ilvl w:val="0"/>
+          <w:numId w:val="3"/>
+        </w:numPr>
+        <w:rPr>
+          <w:lang w:val="es-ES"/>
+        </w:rPr>
+      </w:pPr>
+      <w:r>
+        <w:rPr>
+          <w:lang w:val="es-ES"/>
+        </w:rPr>
+        <w:t>Imágenes de los caminos tomados</w:t>
+      </w:r>
+    </w:p>
+    <w:p>
+      <w:pPr>
+        <w:pStyle w:val="ListParagraph"/>
+        <w:numPr>
+          <w:ilvl w:val="0"/>
+          <w:numId w:val="3"/>
+        </w:numPr>
+        <w:rPr>
+          <w:lang w:val="es-ES"/>
+        </w:rPr>
+      </w:pPr>
+      <w:r>
+        <w:rPr>
+          <w:lang w:val="es-ES"/>
+        </w:rPr>
+        <w:t>Fondo del final</w:t>
+      </w:r>
+    </w:p>
+    <w:p>
+      <w:pPr>
+        <w:pStyle w:val="ListParagraph"/>
+        <w:numPr>
+          <w:ilvl w:val="0"/>
+          <w:numId w:val="3"/>
+        </w:numPr>
+        <w:rPr>
+          <w:lang w:val="es-ES"/>
+        </w:rPr>
+      </w:pPr>
+      <w:r>
+        <w:rPr>
+          <w:lang w:val="es-ES"/>
+        </w:rPr>
+        <w:t>Símbolos</w:t>
+      </w:r>
+      <w:r>
+        <w:rPr>
+          <w:lang w:val="es-ES"/>
+        </w:rPr>
+        <w:t xml:space="preserve"> de burbujas de dialogo</w:t>
+      </w:r>
+    </w:p>
+    <w:p>
+      <w:pPr>
+        <w:pStyle w:val="ListParagraph"/>
+        <w:numPr>
+          <w:ilvl w:val="0"/>
+          <w:numId w:val="3"/>
+        </w:numPr>
+        <w:rPr>
+          <w:lang w:val="es-ES"/>
+        </w:rPr>
+      </w:pPr>
+      <w:r>
+        <w:rPr>
           <w:lang w:val="es-ES"/>
         </w:rPr>
         <w:t>Botones</w:t>
@@ -352,431 +756,63 @@
         <w:pStyle w:val="ListParagraph"/>
         <w:numPr>
           <w:ilvl w:val="0"/>
-          <w:numId w:val="1"/>
-        </w:numPr>
-        <w:rPr>
-          <w:strike/>
-          <w:lang w:val="es-ES"/>
-        </w:rPr>
-      </w:pPr>
-      <w:r>
-        <w:rPr>
-          <w:strike/>
-          <w:lang w:val="es-ES"/>
-        </w:rPr>
-        <w:t>Pantalla de carga</w:t>
-      </w:r>
-    </w:p>
-    <w:p>
-      <w:pPr>
-        <w:pStyle w:val="ListParagraph"/>
-        <w:numPr>
-          <w:ilvl w:val="0"/>
-          <w:numId w:val="1"/>
-        </w:numPr>
-        <w:rPr>
-          <w:strike/>
-          <w:lang w:val="es-ES"/>
-        </w:rPr>
-      </w:pPr>
-      <w:r>
-        <w:rPr>
-          <w:strike/>
-          <w:lang w:val="es-ES"/>
-        </w:rPr>
-        <w:t>Luces que se pueden prender</w:t>
-      </w:r>
-    </w:p>
-    <w:p>
-      <w:pPr>
-        <w:pStyle w:val="ListParagraph"/>
-        <w:numPr>
-          <w:ilvl w:val="0"/>
-          <w:numId w:val="1"/>
-        </w:numPr>
-        <w:rPr>
-          <w:strike/>
-        </w:rPr>
-      </w:pPr>
-      <w:r>
-        <w:rPr>
-          <w:strike/>
+          <w:numId w:val="3"/>
+        </w:numPr>
+        <w:rPr>
+          <w:lang w:val="es-ES"/>
+        </w:rPr>
+      </w:pPr>
+      <w:r>
+        <w:rPr>
+          <w:lang w:val="es-ES"/>
+        </w:rPr>
+        <w:t>Pantalla de cargas</w:t>
+      </w:r>
+    </w:p>
+    <w:p>
+      <w:pPr>
+        <w:pStyle w:val="ListParagraph"/>
+        <w:numPr>
+          <w:ilvl w:val="0"/>
+          <w:numId w:val="3"/>
+        </w:numPr>
+        <w:rPr>
+          <w:lang w:val="es-ES"/>
+        </w:rPr>
+      </w:pPr>
+      <w:r>
+        <w:rPr>
+          <w:lang w:val="es-ES"/>
         </w:rPr>
         <w:t>Objetos activables</w:t>
       </w:r>
     </w:p>
     <w:p>
       <w:pPr>
-        <w:pStyle w:val="ListParagraph"/>
-        <w:numPr>
-          <w:ilvl w:val="0"/>
-          <w:numId w:val="1"/>
-        </w:numPr>
-        <w:rPr>
-          <w:lang w:val="es-ES"/>
-        </w:rPr>
-      </w:pPr>
-      <w:r>
-        <w:rPr>
-          <w:lang w:val="es-ES"/>
-        </w:rPr>
-        <w:t>S</w:t>
-      </w:r>
-      <w:r>
-        <w:rPr>
-          <w:lang w:val="es-ES"/>
-        </w:rPr>
-        <w:t xml:space="preserve">istema para mover la </w:t>
-      </w:r>
-      <w:r>
-        <w:rPr>
-          <w:lang w:val="es-ES"/>
-        </w:rPr>
-        <w:t>cámara</w:t>
-      </w:r>
-      <w:r>
-        <w:rPr>
-          <w:lang w:val="es-ES"/>
-        </w:rPr>
-        <w:t xml:space="preserve"> para enfocar objetos/personajes</w:t>
-      </w:r>
-      <w:r>
-        <w:rPr>
-          <w:lang w:val="es-ES"/>
-        </w:rPr>
-        <w:t xml:space="preserve"> (opcional)</w:t>
-      </w:r>
-    </w:p>
-    <w:p>
-      <w:pPr>
-        <w:rPr>
-          <w:lang w:val="es-ES"/>
-        </w:rPr>
-      </w:pPr>
-    </w:p>
-    <w:p>
-      <w:pPr>
-        <w:rPr>
-          <w:lang w:val="es-ES"/>
-        </w:rPr>
-      </w:pPr>
-      <w:r>
-        <w:rPr>
-          <w:lang w:val="es-ES"/>
-        </w:rPr>
-        <w:t>TODO arte y animación:</w:t>
-      </w:r>
-    </w:p>
-    <w:p>
-      <w:pPr>
-        <w:pStyle w:val="ListParagraph"/>
-        <w:numPr>
-          <w:ilvl w:val="0"/>
-          <w:numId w:val="3"/>
-        </w:numPr>
-        <w:rPr>
-          <w:lang w:val="es-ES"/>
-        </w:rPr>
-      </w:pPr>
-      <w:r>
-        <w:rPr>
-          <w:strike/>
-          <w:lang w:val="es-ES"/>
-        </w:rPr>
-        <w:t>Movimiento de personaje: Arriba, Derecha, Izquierda, Abajo, Diagonales</w:t>
-      </w:r>
-      <w:r>
-        <w:rPr>
-          <w:lang w:val="es-ES"/>
-        </w:rPr>
-        <w:t>, Muerte</w:t>
-      </w:r>
-      <w:r>
-        <w:rPr>
-          <w:lang w:val="es-ES"/>
-        </w:rPr>
-        <w:t xml:space="preserve"> y </w:t>
-      </w:r>
-      <w:r>
-        <w:rPr>
-          <w:strike/>
-          <w:lang w:val="es-ES"/>
-        </w:rPr>
-        <w:t xml:space="preserve">Standing </w:t>
-      </w:r>
-      <w:r>
-        <w:rPr>
-          <w:lang w:val="es-ES"/>
-        </w:rPr>
-        <w:t>(Ver si se puede simplificar usando espejo)</w:t>
-      </w:r>
-    </w:p>
-    <w:p>
-      <w:pPr>
-        <w:pStyle w:val="ListParagraph"/>
-        <w:numPr>
-          <w:ilvl w:val="0"/>
-          <w:numId w:val="3"/>
-        </w:numPr>
-        <w:rPr>
-          <w:lang w:val="es-ES"/>
-        </w:rPr>
-      </w:pPr>
-      <w:r>
-        <w:rPr>
-          <w:lang w:val="es-ES"/>
-        </w:rPr>
-        <w:t>Almas perdidas: mismo que antes</w:t>
-      </w:r>
-    </w:p>
-    <w:p>
-      <w:pPr>
-        <w:pStyle w:val="ListParagraph"/>
-        <w:numPr>
-          <w:ilvl w:val="0"/>
-          <w:numId w:val="3"/>
-        </w:numPr>
-        <w:rPr>
-          <w:lang w:val="es-ES"/>
-        </w:rPr>
-      </w:pPr>
-      <w:r>
-        <w:rPr>
-          <w:lang w:val="es-ES"/>
-        </w:rPr>
-        <w:t>Malos: mismo que antes</w:t>
-      </w:r>
-    </w:p>
-    <w:p>
-      <w:pPr>
-        <w:pStyle w:val="ListParagraph"/>
-        <w:numPr>
-          <w:ilvl w:val="0"/>
-          <w:numId w:val="3"/>
-        </w:numPr>
-        <w:rPr>
-          <w:lang w:val="es-ES"/>
-        </w:rPr>
-      </w:pPr>
-      <w:r>
-        <w:rPr>
-          <w:lang w:val="es-ES"/>
-        </w:rPr>
-        <w:t>Recuerdos: Standing y al ser agarrado</w:t>
-      </w:r>
-    </w:p>
-    <w:p>
-      <w:pPr>
-        <w:pStyle w:val="ListParagraph"/>
-        <w:numPr>
-          <w:ilvl w:val="0"/>
-          <w:numId w:val="3"/>
-        </w:numPr>
-        <w:rPr>
-          <w:strike/>
-          <w:lang w:val="es-ES"/>
-        </w:rPr>
-      </w:pPr>
-      <w:r>
-        <w:rPr>
-          <w:strike/>
-          <w:lang w:val="es-ES"/>
-        </w:rPr>
-        <w:t>Puertas</w:t>
-      </w:r>
-    </w:p>
-    <w:p>
-      <w:pPr>
-        <w:pStyle w:val="ListParagraph"/>
-        <w:numPr>
-          <w:ilvl w:val="0"/>
-          <w:numId w:val="3"/>
-        </w:numPr>
-        <w:rPr>
-          <w:lang w:val="es-ES"/>
-        </w:rPr>
-      </w:pPr>
-      <w:r>
-        <w:rPr>
-          <w:lang w:val="es-ES"/>
-        </w:rPr>
-        <w:t>Trampas</w:t>
-      </w:r>
-    </w:p>
-    <w:p>
-      <w:pPr>
-        <w:pStyle w:val="ListParagraph"/>
-        <w:numPr>
-          <w:ilvl w:val="0"/>
-          <w:numId w:val="3"/>
-        </w:numPr>
-        <w:rPr>
-          <w:lang w:val="es-ES"/>
-        </w:rPr>
-      </w:pPr>
-      <w:r>
-        <w:rPr>
-          <w:lang w:val="es-ES"/>
-        </w:rPr>
-        <w:t>Fondo y arte de nivel</w:t>
-      </w:r>
-    </w:p>
-    <w:p>
-      <w:pPr>
-        <w:pStyle w:val="ListParagraph"/>
-        <w:numPr>
-          <w:ilvl w:val="0"/>
-          <w:numId w:val="3"/>
-        </w:numPr>
-        <w:rPr>
-          <w:lang w:val="es-ES"/>
-        </w:rPr>
-      </w:pPr>
-      <w:r>
-        <w:rPr>
-          <w:lang w:val="es-ES"/>
-        </w:rPr>
-        <w:t>Símbolos</w:t>
-      </w:r>
-      <w:r>
-        <w:rPr>
-          <w:lang w:val="es-ES"/>
-        </w:rPr>
-        <w:t xml:space="preserve"> de energía</w:t>
-      </w:r>
-    </w:p>
-    <w:p>
-      <w:pPr>
-        <w:pStyle w:val="ListParagraph"/>
-        <w:numPr>
-          <w:ilvl w:val="0"/>
-          <w:numId w:val="3"/>
-        </w:numPr>
-        <w:rPr>
-          <w:lang w:val="es-ES"/>
-        </w:rPr>
-      </w:pPr>
-      <w:r>
-        <w:rPr>
-          <w:lang w:val="es-ES"/>
-        </w:rPr>
-        <w:t>Imágenes de los caminos tomados</w:t>
-      </w:r>
-    </w:p>
-    <w:p>
-      <w:pPr>
-        <w:pStyle w:val="ListParagraph"/>
-        <w:numPr>
-          <w:ilvl w:val="0"/>
-          <w:numId w:val="3"/>
-        </w:numPr>
-        <w:rPr>
-          <w:lang w:val="es-ES"/>
-        </w:rPr>
-      </w:pPr>
-      <w:r>
-        <w:rPr>
-          <w:lang w:val="es-ES"/>
-        </w:rPr>
-        <w:t>Fondo del final</w:t>
-      </w:r>
-    </w:p>
-    <w:p>
-      <w:pPr>
-        <w:pStyle w:val="ListParagraph"/>
-        <w:numPr>
-          <w:ilvl w:val="0"/>
-          <w:numId w:val="3"/>
-        </w:numPr>
-        <w:rPr>
-          <w:lang w:val="es-ES"/>
-        </w:rPr>
-      </w:pPr>
-      <w:r>
-        <w:rPr>
-          <w:lang w:val="es-ES"/>
-        </w:rPr>
-        <w:t>Símbolos</w:t>
-      </w:r>
-      <w:r>
-        <w:rPr>
-          <w:lang w:val="es-ES"/>
-        </w:rPr>
-        <w:t xml:space="preserve"> de burbujas de dialogo</w:t>
-      </w:r>
-    </w:p>
-    <w:p>
-      <w:pPr>
-        <w:pStyle w:val="ListParagraph"/>
-        <w:numPr>
-          <w:ilvl w:val="0"/>
-          <w:numId w:val="3"/>
-        </w:numPr>
-        <w:rPr>
-          <w:lang w:val="es-ES"/>
-        </w:rPr>
-      </w:pPr>
-      <w:r>
-        <w:rPr>
-          <w:lang w:val="es-ES"/>
-        </w:rPr>
-        <w:t>Botones</w:t>
-      </w:r>
-    </w:p>
-    <w:p>
-      <w:pPr>
-        <w:pStyle w:val="ListParagraph"/>
-        <w:numPr>
-          <w:ilvl w:val="0"/>
-          <w:numId w:val="3"/>
-        </w:numPr>
-        <w:rPr>
-          <w:lang w:val="es-ES"/>
-        </w:rPr>
-      </w:pPr>
-      <w:r>
-        <w:rPr>
-          <w:lang w:val="es-ES"/>
-        </w:rPr>
-        <w:t>Pantalla de cargas</w:t>
-      </w:r>
-    </w:p>
-    <w:p>
-      <w:pPr>
-        <w:pStyle w:val="ListParagraph"/>
-        <w:numPr>
-          <w:ilvl w:val="0"/>
-          <w:numId w:val="3"/>
-        </w:numPr>
-        <w:rPr>
-          <w:lang w:val="es-ES"/>
-        </w:rPr>
-      </w:pPr>
-      <w:r>
-        <w:rPr>
-          <w:lang w:val="es-ES"/>
-        </w:rPr>
-        <w:t>Objetos activables</w:t>
-      </w:r>
-    </w:p>
-    <w:p>
-      <w:pPr>
-        <w:rPr>
-          <w:lang w:val="es-ES"/>
-        </w:rPr>
-      </w:pPr>
-    </w:p>
-    <w:p>
-      <w:pPr>
-        <w:rPr>
-          <w:lang w:val="es-ES"/>
-        </w:rPr>
-      </w:pPr>
-      <w:r>
-        <w:rPr>
-          <w:lang w:val="es-ES"/>
-        </w:rPr>
-        <w:t>TODO música:</w:t>
+        <w:rPr>
+          <w:lang w:val="es-ES"/>
+        </w:rPr>
+      </w:pPr>
+    </w:p>
+    <w:p>
+      <w:pPr>
+        <w:rPr>
+          <w:lang w:val="es-ES"/>
+        </w:rPr>
+      </w:pPr>
+      <w:proofErr w:type="gramStart"/>
+      <w:r>
+        <w:rPr>
+          <w:lang w:val="es-ES"/>
+        </w:rPr>
+        <w:t>TODO música</w:t>
+      </w:r>
+      <w:proofErr w:type="gramEnd"/>
+      <w:r>
+        <w:rPr>
+          <w:lang w:val="es-ES"/>
+        </w:rPr>
+        <w:t>:</w:t>
       </w:r>
     </w:p>
     <w:p>
@@ -997,7 +1033,21 @@
         <w:rPr>
           <w:lang w:val="es-ES"/>
         </w:rPr>
-        <w:t>Movimiento de wisp es como viento</w:t>
+        <w:t xml:space="preserve">Movimiento de </w:t>
+      </w:r>
+      <w:proofErr w:type="spellStart"/>
+      <w:r>
+        <w:rPr>
+          <w:lang w:val="es-ES"/>
+        </w:rPr>
+        <w:t>wisp</w:t>
+      </w:r>
+      <w:proofErr w:type="spellEnd"/>
+      <w:r>
+        <w:rPr>
+          <w:lang w:val="es-ES"/>
+        </w:rPr>
+        <w:t xml:space="preserve"> es como viento</w:t>
       </w:r>
     </w:p>
     <w:p>
@@ -1015,8 +1065,16 @@
         <w:rPr>
           <w:lang w:val="es-ES"/>
         </w:rPr>
-        <w:t>Primero tile luego se decide si hace nivel completo o se colocan en unity</w:t>
-      </w:r>
+        <w:t xml:space="preserve">Primero tile luego se decide si hace nivel completo o se colocan en </w:t>
+      </w:r>
+      <w:proofErr w:type="spellStart"/>
+      <w:r>
+        <w:rPr>
+          <w:lang w:val="es-ES"/>
+        </w:rPr>
+        <w:t>unity</w:t>
+      </w:r>
+      <w:proofErr w:type="spellEnd"/>
     </w:p>
     <w:p>
       <w:pPr>
@@ -1107,8 +1165,6 @@
         </w:rPr>
         <w:t>SCAPE para Salir</w:t>
       </w:r>
-      <w:bookmarkStart w:id="0" w:name="_GoBack"/>
-      <w:bookmarkEnd w:id="0"/>
     </w:p>
     <w:p>
       <w:pPr>
@@ -1142,6 +1198,7 @@
         </w:rPr>
         <w:t xml:space="preserve">Player es un alma (con forma de </w:t>
       </w:r>
+      <w:proofErr w:type="spellStart"/>
       <w:r>
         <w:rPr>
           <w:lang w:val="es-ES"/>
@@ -1152,13 +1209,48 @@
         <w:rPr>
           <w:lang w:val="es-ES"/>
         </w:rPr>
-        <w:t>isp) que tiene que pasar por el purgatorio (que parece una mazmorra y tal vez su final un bosque) buscando sus recuerdos (hay 2, 3 o 4 por nivel). Estos son custodiados por miedos que atacan al jugador y le roban energía (si se le acaba muere y rip, se pasa entre niveles)</w:t>
-      </w:r>
-      <w:r>
-        <w:rPr>
-          <w:lang w:val="es-ES"/>
-        </w:rPr>
-        <w:t xml:space="preserve">. Además hay almas perdidas que pueden ser ayudadas por jugador (a cambio dan un poco de </w:t>
+        <w:t>isp</w:t>
+      </w:r>
+      <w:proofErr w:type="spellEnd"/>
+      <w:r>
+        <w:rPr>
+          <w:lang w:val="es-ES"/>
+        </w:rPr>
+        <w:t xml:space="preserve">) que tiene que pasar por el purgatorio (que parece una mazmorra y tal vez su final un bosque) buscando sus recuerdos (hay 2, 3 o 4 por nivel). Estos son custodiados por miedos que atacan al jugador y le roban energía (si se le acaba muere y </w:t>
+      </w:r>
+      <w:proofErr w:type="spellStart"/>
+      <w:r>
+        <w:rPr>
+          <w:lang w:val="es-ES"/>
+        </w:rPr>
+        <w:t>rip</w:t>
+      </w:r>
+      <w:proofErr w:type="spellEnd"/>
+      <w:r>
+        <w:rPr>
+          <w:lang w:val="es-ES"/>
+        </w:rPr>
+        <w:t>, se pasa entre niveles)</w:t>
+      </w:r>
+      <w:r>
+        <w:rPr>
+          <w:lang w:val="es-ES"/>
+        </w:rPr>
+        <w:t xml:space="preserve">. </w:t>
+      </w:r>
+      <w:proofErr w:type="gramStart"/>
+      <w:r>
+        <w:rPr>
+          <w:lang w:val="es-ES"/>
+        </w:rPr>
+        <w:t>Además</w:t>
+      </w:r>
+      <w:proofErr w:type="gramEnd"/>
+      <w:r>
+        <w:rPr>
+          <w:lang w:val="es-ES"/>
+        </w:rPr>
+        <w:t xml:space="preserve"> hay almas perdidas que pueden ser ayudadas por jugador (a cambio dan un poco de </w:t>
       </w:r>
       <w:r>
         <w:rPr>
@@ -1183,7 +1275,21 @@
         <w:rPr>
           <w:lang w:val="es-ES"/>
         </w:rPr>
-        <w:t>Para llegar a un recuerdo el jugador tiene que pasar por un camino donde realizara actos que simbolizan el recuerdo que tomara (ej si ataca a alguien hizo algo malo). Mientras más complicado el camino, mejor es el recuerdo (mejor en sentido de no aburrido, lo moral depende de lo que simbolice).</w:t>
+        <w:t>Para llegar a un recuerdo el jugador tiene que pasar por un camino donde realizara actos que simbolizan el recuerdo que tomara (</w:t>
+      </w:r>
+      <w:proofErr w:type="spellStart"/>
+      <w:r>
+        <w:rPr>
+          <w:lang w:val="es-ES"/>
+        </w:rPr>
+        <w:t>ej</w:t>
+      </w:r>
+      <w:proofErr w:type="spellEnd"/>
+      <w:r>
+        <w:rPr>
+          <w:lang w:val="es-ES"/>
+        </w:rPr>
+        <w:t xml:space="preserve"> si ataca a alguien hizo algo malo). Mientras más complicado el camino, mejor es el recuerdo (mejor en sentido de no aburrido, lo moral depende de lo que simbolice).</w:t>
       </w:r>
       <w:r>
         <w:rPr>
@@ -1276,7 +1382,21 @@
         <w:rPr>
           <w:lang w:val="es-ES"/>
         </w:rPr>
-        <w:t>Las almas parecen Wisp, es decir etéreo.</w:t>
+        <w:t xml:space="preserve">Las almas parecen </w:t>
+      </w:r>
+      <w:proofErr w:type="spellStart"/>
+      <w:r>
+        <w:rPr>
+          <w:lang w:val="es-ES"/>
+        </w:rPr>
+        <w:t>Wisp</w:t>
+      </w:r>
+      <w:proofErr w:type="spellEnd"/>
+      <w:r>
+        <w:rPr>
+          <w:lang w:val="es-ES"/>
+        </w:rPr>
+        <w:t>, es decir etéreo.</w:t>
       </w:r>
     </w:p>
     <w:p>
@@ -2832,10 +2952,10 @@
   <a:themeElements>
     <a:clrScheme name="Office">
       <a:dk1>
-        <a:sysClr val="windowText" lastClr="000000"/>
+        <a:sysClr val="windowText" lastClr="4B4B4B"/>
       </a:dk1>
       <a:lt1>
-        <a:sysClr val="window" lastClr="FFFFFF"/>
+        <a:sysClr val="window" lastClr="F0F0F0"/>
       </a:lt1>
       <a:dk2>
         <a:srgbClr val="44546A"/>

</xml_diff>